<commit_message>
#113 Sprint 3 updated burndown chart
</commit_message>
<xml_diff>
--- a/docs/Sprint C/ASSIST/Relatório ASSIST - Sprint 3.docx
+++ b/docs/Sprint C/ASSIST/Relatório ASSIST - Sprint 3.docx
@@ -128,7 +128,6 @@
         </w:rPr>
         <w:t xml:space="preserve">Instituto Superior de Engenharia do Porto – </w:t>
       </w:r>
-      <w:proofErr w:type="gramStart"/>
       <w:r>
         <w:rPr>
           <w:rFonts w:eastAsia="Times New Roman" w:cs="Times New Roman"/>
@@ -138,7 +137,6 @@
         </w:rPr>
         <w:t>Janeiro</w:t>
       </w:r>
-      <w:proofErr w:type="gramEnd"/>
       <w:r>
         <w:rPr>
           <w:rFonts w:eastAsia="Times New Roman" w:cs="Times New Roman"/>
@@ -282,17 +280,14 @@
           <w:docPartUnique/>
         </w:docPartObj>
       </w:sdtPr>
-      <w:sdtEndPr/>
       <w:sdtContent>
         <w:p>
           <w:pPr>
             <w:pStyle w:val="TOCHeading"/>
           </w:pPr>
-          <w:proofErr w:type="spellStart"/>
           <w:r>
             <w:t>Índice</w:t>
           </w:r>
-          <w:proofErr w:type="spellEnd"/>
         </w:p>
         <w:p>
           <w:pPr>
@@ -317,7 +312,7 @@
           <w:r>
             <w:fldChar w:fldCharType="separate"/>
           </w:r>
-          <w:hyperlink w:anchor="_Toc187003559" w:history="1">
+          <w:hyperlink w:anchor="_Toc187004020" w:history="1">
             <w:r>
               <w:rPr>
                 <w:rStyle w:val="Hyperlink"/>
@@ -345,7 +340,7 @@
                 <w:noProof/>
                 <w:webHidden/>
               </w:rPr>
-              <w:instrText xml:space="preserve"> PAGEREF _Toc187003559 \h </w:instrText>
+              <w:instrText xml:space="preserve"> PAGEREF _Toc187004020 \h </w:instrText>
             </w:r>
             <w:r>
               <w:rPr>
@@ -390,7 +385,7 @@
               <w14:ligatures w14:val="standardContextual"/>
             </w:rPr>
           </w:pPr>
-          <w:hyperlink w:anchor="_Toc187003560" w:history="1">
+          <w:hyperlink w:anchor="_Toc187004021" w:history="1">
             <w:r>
               <w:rPr>
                 <w:rStyle w:val="Hyperlink"/>
@@ -417,7 +412,7 @@
                 <w:noProof/>
                 <w:webHidden/>
               </w:rPr>
-              <w:instrText xml:space="preserve"> PAGEREF _Toc187003560 \h </w:instrText>
+              <w:instrText xml:space="preserve"> PAGEREF _Toc187004021 \h </w:instrText>
             </w:r>
             <w:r>
               <w:rPr>
@@ -462,7 +457,7 @@
               <w14:ligatures w14:val="standardContextual"/>
             </w:rPr>
           </w:pPr>
-          <w:hyperlink w:anchor="_Toc187003561" w:history="1">
+          <w:hyperlink w:anchor="_Toc187004022" w:history="1">
             <w:r>
               <w:rPr>
                 <w:rStyle w:val="Hyperlink"/>
@@ -489,7 +484,7 @@
                 <w:noProof/>
                 <w:webHidden/>
               </w:rPr>
-              <w:instrText xml:space="preserve"> PAGEREF _Toc187003561 \h </w:instrText>
+              <w:instrText xml:space="preserve"> PAGEREF _Toc187004022 \h </w:instrText>
             </w:r>
             <w:r>
               <w:rPr>
@@ -534,7 +529,7 @@
               <w14:ligatures w14:val="standardContextual"/>
             </w:rPr>
           </w:pPr>
-          <w:hyperlink w:anchor="_Toc187003562" w:history="1">
+          <w:hyperlink w:anchor="_Toc187004023" w:history="1">
             <w:r>
               <w:rPr>
                 <w:rStyle w:val="Hyperlink"/>
@@ -562,7 +557,7 @@
                 <w:noProof/>
                 <w:webHidden/>
               </w:rPr>
-              <w:instrText xml:space="preserve"> PAGEREF _Toc187003562 \h </w:instrText>
+              <w:instrText xml:space="preserve"> PAGEREF _Toc187004023 \h </w:instrText>
             </w:r>
             <w:r>
               <w:rPr>
@@ -607,7 +602,7 @@
               <w14:ligatures w14:val="standardContextual"/>
             </w:rPr>
           </w:pPr>
-          <w:hyperlink w:anchor="_Toc187003563" w:history="1">
+          <w:hyperlink w:anchor="_Toc187004024" w:history="1">
             <w:r>
               <w:rPr>
                 <w:rStyle w:val="Hyperlink"/>
@@ -634,7 +629,7 @@
                 <w:noProof/>
                 <w:webHidden/>
               </w:rPr>
-              <w:instrText xml:space="preserve"> PAGEREF _Toc187003563 \h </w:instrText>
+              <w:instrText xml:space="preserve"> PAGEREF _Toc187004024 \h </w:instrText>
             </w:r>
             <w:r>
               <w:rPr>
@@ -679,7 +674,7 @@
               <w14:ligatures w14:val="standardContextual"/>
             </w:rPr>
           </w:pPr>
-          <w:hyperlink w:anchor="_Toc187003564" w:history="1">
+          <w:hyperlink w:anchor="_Toc187004025" w:history="1">
             <w:r>
               <w:rPr>
                 <w:rStyle w:val="Hyperlink"/>
@@ -706,7 +701,7 @@
                 <w:noProof/>
                 <w:webHidden/>
               </w:rPr>
-              <w:instrText xml:space="preserve"> PAGEREF _Toc187003564 \h </w:instrText>
+              <w:instrText xml:space="preserve"> PAGEREF _Toc187004025 \h </w:instrText>
             </w:r>
             <w:r>
               <w:rPr>
@@ -751,7 +746,7 @@
               <w14:ligatures w14:val="standardContextual"/>
             </w:rPr>
           </w:pPr>
-          <w:hyperlink w:anchor="_Toc187003565" w:history="1">
+          <w:hyperlink w:anchor="_Toc187004026" w:history="1">
             <w:r>
               <w:rPr>
                 <w:rStyle w:val="Hyperlink"/>
@@ -778,7 +773,7 @@
                 <w:noProof/>
                 <w:webHidden/>
               </w:rPr>
-              <w:instrText xml:space="preserve"> PAGEREF _Toc187003565 \h </w:instrText>
+              <w:instrText xml:space="preserve"> PAGEREF _Toc187004026 \h </w:instrText>
             </w:r>
             <w:r>
               <w:rPr>
@@ -823,7 +818,7 @@
               <w14:ligatures w14:val="standardContextual"/>
             </w:rPr>
           </w:pPr>
-          <w:hyperlink w:anchor="_Toc187003566" w:history="1">
+          <w:hyperlink w:anchor="_Toc187004027" w:history="1">
             <w:r>
               <w:rPr>
                 <w:rStyle w:val="Hyperlink"/>
@@ -850,7 +845,7 @@
                 <w:noProof/>
                 <w:webHidden/>
               </w:rPr>
-              <w:instrText xml:space="preserve"> PAGEREF _Toc187003566 \h </w:instrText>
+              <w:instrText xml:space="preserve"> PAGEREF _Toc187004027 \h </w:instrText>
             </w:r>
             <w:r>
               <w:rPr>
@@ -895,7 +890,7 @@
               <w14:ligatures w14:val="standardContextual"/>
             </w:rPr>
           </w:pPr>
-          <w:hyperlink w:anchor="_Toc187003567" w:history="1">
+          <w:hyperlink w:anchor="_Toc187004028" w:history="1">
             <w:r>
               <w:rPr>
                 <w:rStyle w:val="Hyperlink"/>
@@ -922,7 +917,7 @@
                 <w:noProof/>
                 <w:webHidden/>
               </w:rPr>
-              <w:instrText xml:space="preserve"> PAGEREF _Toc187003567 \h </w:instrText>
+              <w:instrText xml:space="preserve"> PAGEREF _Toc187004028 \h </w:instrText>
             </w:r>
             <w:r>
               <w:rPr>
@@ -967,7 +962,7 @@
               <w14:ligatures w14:val="standardContextual"/>
             </w:rPr>
           </w:pPr>
-          <w:hyperlink w:anchor="_Toc187003568" w:history="1">
+          <w:hyperlink w:anchor="_Toc187004029" w:history="1">
             <w:r>
               <w:rPr>
                 <w:rStyle w:val="Hyperlink"/>
@@ -994,7 +989,7 @@
                 <w:noProof/>
                 <w:webHidden/>
               </w:rPr>
-              <w:instrText xml:space="preserve"> PAGEREF _Toc187003568 \h </w:instrText>
+              <w:instrText xml:space="preserve"> PAGEREF _Toc187004029 \h </w:instrText>
             </w:r>
             <w:r>
               <w:rPr>
@@ -1039,7 +1034,7 @@
               <w14:ligatures w14:val="standardContextual"/>
             </w:rPr>
           </w:pPr>
-          <w:hyperlink w:anchor="_Toc187003569" w:history="1">
+          <w:hyperlink w:anchor="_Toc187004030" w:history="1">
             <w:r>
               <w:rPr>
                 <w:rStyle w:val="Hyperlink"/>
@@ -1066,7 +1061,7 @@
                 <w:noProof/>
                 <w:webHidden/>
               </w:rPr>
-              <w:instrText xml:space="preserve"> PAGEREF _Toc187003569 \h </w:instrText>
+              <w:instrText xml:space="preserve"> PAGEREF _Toc187004030 \h </w:instrText>
             </w:r>
             <w:r>
               <w:rPr>
@@ -1111,7 +1106,7 @@
               <w14:ligatures w14:val="standardContextual"/>
             </w:rPr>
           </w:pPr>
-          <w:hyperlink w:anchor="_Toc187003570" w:history="1">
+          <w:hyperlink w:anchor="_Toc187004031" w:history="1">
             <w:r>
               <w:rPr>
                 <w:rStyle w:val="Hyperlink"/>
@@ -1138,7 +1133,7 @@
                 <w:noProof/>
                 <w:webHidden/>
               </w:rPr>
-              <w:instrText xml:space="preserve"> PAGEREF _Toc187003570 \h </w:instrText>
+              <w:instrText xml:space="preserve"> PAGEREF _Toc187004031 \h </w:instrText>
             </w:r>
             <w:r>
               <w:rPr>
@@ -1183,7 +1178,7 @@
               <w14:ligatures w14:val="standardContextual"/>
             </w:rPr>
           </w:pPr>
-          <w:hyperlink w:anchor="_Toc187003571" w:history="1">
+          <w:hyperlink w:anchor="_Toc187004032" w:history="1">
             <w:r>
               <w:rPr>
                 <w:rStyle w:val="Hyperlink"/>
@@ -1210,7 +1205,7 @@
                 <w:noProof/>
                 <w:webHidden/>
               </w:rPr>
-              <w:instrText xml:space="preserve"> PAGEREF _Toc187003571 \h </w:instrText>
+              <w:instrText xml:space="preserve"> PAGEREF _Toc187004032 \h </w:instrText>
             </w:r>
             <w:r>
               <w:rPr>
@@ -1255,7 +1250,7 @@
               <w14:ligatures w14:val="standardContextual"/>
             </w:rPr>
           </w:pPr>
-          <w:hyperlink w:anchor="_Toc187003572" w:history="1">
+          <w:hyperlink w:anchor="_Toc187004033" w:history="1">
             <w:r>
               <w:rPr>
                 <w:rStyle w:val="Hyperlink"/>
@@ -1282,7 +1277,7 @@
                 <w:noProof/>
                 <w:webHidden/>
               </w:rPr>
-              <w:instrText xml:space="preserve"> PAGEREF _Toc187003572 \h </w:instrText>
+              <w:instrText xml:space="preserve"> PAGEREF _Toc187004033 \h </w:instrText>
             </w:r>
             <w:r>
               <w:rPr>
@@ -1327,7 +1322,7 @@
               <w14:ligatures w14:val="standardContextual"/>
             </w:rPr>
           </w:pPr>
-          <w:hyperlink w:anchor="_Toc187003573" w:history="1">
+          <w:hyperlink w:anchor="_Toc187004034" w:history="1">
             <w:r>
               <w:rPr>
                 <w:rStyle w:val="Hyperlink"/>
@@ -1354,7 +1349,7 @@
                 <w:noProof/>
                 <w:webHidden/>
               </w:rPr>
-              <w:instrText xml:space="preserve"> PAGEREF _Toc187003573 \h </w:instrText>
+              <w:instrText xml:space="preserve"> PAGEREF _Toc187004034 \h </w:instrText>
             </w:r>
             <w:r>
               <w:rPr>
@@ -1399,7 +1394,7 @@
               <w14:ligatures w14:val="standardContextual"/>
             </w:rPr>
           </w:pPr>
-          <w:hyperlink w:anchor="_Toc187003574" w:history="1">
+          <w:hyperlink w:anchor="_Toc187004035" w:history="1">
             <w:r>
               <w:rPr>
                 <w:rStyle w:val="Hyperlink"/>
@@ -1426,7 +1421,7 @@
                 <w:noProof/>
                 <w:webHidden/>
               </w:rPr>
-              <w:instrText xml:space="preserve"> PAGEREF _Toc187003574 \h </w:instrText>
+              <w:instrText xml:space="preserve"> PAGEREF _Toc187004035 \h </w:instrText>
             </w:r>
             <w:r>
               <w:rPr>
@@ -1471,7 +1466,7 @@
               <w14:ligatures w14:val="standardContextual"/>
             </w:rPr>
           </w:pPr>
-          <w:hyperlink w:anchor="_Toc187003575" w:history="1">
+          <w:hyperlink w:anchor="_Toc187004036" w:history="1">
             <w:r>
               <w:rPr>
                 <w:rStyle w:val="Hyperlink"/>
@@ -1498,7 +1493,7 @@
                 <w:noProof/>
                 <w:webHidden/>
               </w:rPr>
-              <w:instrText xml:space="preserve"> PAGEREF _Toc187003575 \h </w:instrText>
+              <w:instrText xml:space="preserve"> PAGEREF _Toc187004036 \h </w:instrText>
             </w:r>
             <w:r>
               <w:rPr>
@@ -1543,7 +1538,7 @@
               <w14:ligatures w14:val="standardContextual"/>
             </w:rPr>
           </w:pPr>
-          <w:hyperlink w:anchor="_Toc187003576" w:history="1">
+          <w:hyperlink w:anchor="_Toc187004037" w:history="1">
             <w:r>
               <w:rPr>
                 <w:rStyle w:val="Hyperlink"/>
@@ -1570,7 +1565,7 @@
                 <w:noProof/>
                 <w:webHidden/>
               </w:rPr>
-              <w:instrText xml:space="preserve"> PAGEREF _Toc187003576 \h </w:instrText>
+              <w:instrText xml:space="preserve"> PAGEREF _Toc187004037 \h </w:instrText>
             </w:r>
             <w:r>
               <w:rPr>
@@ -1615,7 +1610,7 @@
               <w14:ligatures w14:val="standardContextual"/>
             </w:rPr>
           </w:pPr>
-          <w:hyperlink w:anchor="_Toc187003577" w:history="1">
+          <w:hyperlink w:anchor="_Toc187004038" w:history="1">
             <w:r>
               <w:rPr>
                 <w:rStyle w:val="Hyperlink"/>
@@ -1642,7 +1637,7 @@
                 <w:noProof/>
                 <w:webHidden/>
               </w:rPr>
-              <w:instrText xml:space="preserve"> PAGEREF _Toc187003577 \h </w:instrText>
+              <w:instrText xml:space="preserve"> PAGEREF _Toc187004038 \h </w:instrText>
             </w:r>
             <w:r>
               <w:rPr>
@@ -1687,7 +1682,7 @@
               <w14:ligatures w14:val="standardContextual"/>
             </w:rPr>
           </w:pPr>
-          <w:hyperlink w:anchor="_Toc187003578" w:history="1">
+          <w:hyperlink w:anchor="_Toc187004039" w:history="1">
             <w:r>
               <w:rPr>
                 <w:rStyle w:val="Hyperlink"/>
@@ -1714,7 +1709,7 @@
                 <w:noProof/>
                 <w:webHidden/>
               </w:rPr>
-              <w:instrText xml:space="preserve"> PAGEREF _Toc187003578 \h </w:instrText>
+              <w:instrText xml:space="preserve"> PAGEREF _Toc187004039 \h </w:instrText>
             </w:r>
             <w:r>
               <w:rPr>
@@ -1759,7 +1754,7 @@
               <w14:ligatures w14:val="standardContextual"/>
             </w:rPr>
           </w:pPr>
-          <w:hyperlink w:anchor="_Toc187003579" w:history="1">
+          <w:hyperlink w:anchor="_Toc187004040" w:history="1">
             <w:r>
               <w:rPr>
                 <w:rStyle w:val="Hyperlink"/>
@@ -1786,7 +1781,7 @@
                 <w:noProof/>
                 <w:webHidden/>
               </w:rPr>
-              <w:instrText xml:space="preserve"> PAGEREF _Toc187003579 \h </w:instrText>
+              <w:instrText xml:space="preserve"> PAGEREF _Toc187004040 \h </w:instrText>
             </w:r>
             <w:r>
               <w:rPr>
@@ -1831,7 +1826,7 @@
               <w14:ligatures w14:val="standardContextual"/>
             </w:rPr>
           </w:pPr>
-          <w:hyperlink w:anchor="_Toc187003580" w:history="1">
+          <w:hyperlink w:anchor="_Toc187004041" w:history="1">
             <w:r>
               <w:rPr>
                 <w:rStyle w:val="Hyperlink"/>
@@ -1858,7 +1853,7 @@
                 <w:noProof/>
                 <w:webHidden/>
               </w:rPr>
-              <w:instrText xml:space="preserve"> PAGEREF _Toc187003580 \h </w:instrText>
+              <w:instrText xml:space="preserve"> PAGEREF _Toc187004041 \h </w:instrText>
             </w:r>
             <w:r>
               <w:rPr>
@@ -1903,7 +1898,7 @@
               <w14:ligatures w14:val="standardContextual"/>
             </w:rPr>
           </w:pPr>
-          <w:hyperlink w:anchor="_Toc187003581" w:history="1">
+          <w:hyperlink w:anchor="_Toc187004042" w:history="1">
             <w:r>
               <w:rPr>
                 <w:rStyle w:val="Hyperlink"/>
@@ -1930,7 +1925,7 @@
                 <w:noProof/>
                 <w:webHidden/>
               </w:rPr>
-              <w:instrText xml:space="preserve"> PAGEREF _Toc187003581 \h </w:instrText>
+              <w:instrText xml:space="preserve"> PAGEREF _Toc187004042 \h </w:instrText>
             </w:r>
             <w:r>
               <w:rPr>
@@ -1975,7 +1970,7 @@
               <w14:ligatures w14:val="standardContextual"/>
             </w:rPr>
           </w:pPr>
-          <w:hyperlink w:anchor="_Toc187003582" w:history="1">
+          <w:hyperlink w:anchor="_Toc187004043" w:history="1">
             <w:r>
               <w:rPr>
                 <w:rStyle w:val="Hyperlink"/>
@@ -2002,7 +1997,7 @@
                 <w:noProof/>
                 <w:webHidden/>
               </w:rPr>
-              <w:instrText xml:space="preserve"> PAGEREF _Toc187003582 \h </w:instrText>
+              <w:instrText xml:space="preserve"> PAGEREF _Toc187004043 \h </w:instrText>
             </w:r>
             <w:r>
               <w:rPr>
@@ -2047,7 +2042,7 @@
               <w14:ligatures w14:val="standardContextual"/>
             </w:rPr>
           </w:pPr>
-          <w:hyperlink w:anchor="_Toc187003583" w:history="1">
+          <w:hyperlink w:anchor="_Toc187004044" w:history="1">
             <w:r>
               <w:rPr>
                 <w:rStyle w:val="Hyperlink"/>
@@ -2074,7 +2069,7 @@
                 <w:noProof/>
                 <w:webHidden/>
               </w:rPr>
-              <w:instrText xml:space="preserve"> PAGEREF _Toc187003583 \h </w:instrText>
+              <w:instrText xml:space="preserve"> PAGEREF _Toc187004044 \h </w:instrText>
             </w:r>
             <w:r>
               <w:rPr>
@@ -2119,7 +2114,7 @@
               <w14:ligatures w14:val="standardContextual"/>
             </w:rPr>
           </w:pPr>
-          <w:hyperlink w:anchor="_Toc187003584" w:history="1">
+          <w:hyperlink w:anchor="_Toc187004045" w:history="1">
             <w:r>
               <w:rPr>
                 <w:rStyle w:val="Hyperlink"/>
@@ -2146,7 +2141,7 @@
                 <w:noProof/>
                 <w:webHidden/>
               </w:rPr>
-              <w:instrText xml:space="preserve"> PAGEREF _Toc187003584 \h </w:instrText>
+              <w:instrText xml:space="preserve"> PAGEREF _Toc187004045 \h </w:instrText>
             </w:r>
             <w:r>
               <w:rPr>
@@ -2191,7 +2186,7 @@
               <w14:ligatures w14:val="standardContextual"/>
             </w:rPr>
           </w:pPr>
-          <w:hyperlink w:anchor="_Toc187003585" w:history="1">
+          <w:hyperlink w:anchor="_Toc187004046" w:history="1">
             <w:r>
               <w:rPr>
                 <w:rStyle w:val="Hyperlink"/>
@@ -2218,7 +2213,7 @@
                 <w:noProof/>
                 <w:webHidden/>
               </w:rPr>
-              <w:instrText xml:space="preserve"> PAGEREF _Toc187003585 \h </w:instrText>
+              <w:instrText xml:space="preserve"> PAGEREF _Toc187004046 \h </w:instrText>
             </w:r>
             <w:r>
               <w:rPr>
@@ -2263,7 +2258,7 @@
               <w14:ligatures w14:val="standardContextual"/>
             </w:rPr>
           </w:pPr>
-          <w:hyperlink w:anchor="_Toc187003586" w:history="1">
+          <w:hyperlink w:anchor="_Toc187004047" w:history="1">
             <w:r>
               <w:rPr>
                 <w:rStyle w:val="Hyperlink"/>
@@ -2290,7 +2285,7 @@
                 <w:noProof/>
                 <w:webHidden/>
               </w:rPr>
-              <w:instrText xml:space="preserve"> PAGEREF _Toc187003586 \h </w:instrText>
+              <w:instrText xml:space="preserve"> PAGEREF _Toc187004047 \h </w:instrText>
             </w:r>
             <w:r>
               <w:rPr>
@@ -2335,7 +2330,7 @@
               <w14:ligatures w14:val="standardContextual"/>
             </w:rPr>
           </w:pPr>
-          <w:hyperlink w:anchor="_Toc187003587" w:history="1">
+          <w:hyperlink w:anchor="_Toc187004048" w:history="1">
             <w:r>
               <w:rPr>
                 <w:rStyle w:val="Hyperlink"/>
@@ -2362,7 +2357,7 @@
                 <w:noProof/>
                 <w:webHidden/>
               </w:rPr>
-              <w:instrText xml:space="preserve"> PAGEREF _Toc187003587 \h </w:instrText>
+              <w:instrText xml:space="preserve"> PAGEREF _Toc187004048 \h </w:instrText>
             </w:r>
             <w:r>
               <w:rPr>
@@ -2407,7 +2402,7 @@
               <w14:ligatures w14:val="standardContextual"/>
             </w:rPr>
           </w:pPr>
-          <w:hyperlink w:anchor="_Toc187003588" w:history="1">
+          <w:hyperlink w:anchor="_Toc187004049" w:history="1">
             <w:r>
               <w:rPr>
                 <w:rStyle w:val="Hyperlink"/>
@@ -2434,7 +2429,7 @@
                 <w:noProof/>
                 <w:webHidden/>
               </w:rPr>
-              <w:instrText xml:space="preserve"> PAGEREF _Toc187003588 \h </w:instrText>
+              <w:instrText xml:space="preserve"> PAGEREF _Toc187004049 \h </w:instrText>
             </w:r>
             <w:r>
               <w:rPr>
@@ -2479,7 +2474,7 @@
               <w14:ligatures w14:val="standardContextual"/>
             </w:rPr>
           </w:pPr>
-          <w:hyperlink w:anchor="_Toc187003589" w:history="1">
+          <w:hyperlink w:anchor="_Toc187004050" w:history="1">
             <w:r>
               <w:rPr>
                 <w:rStyle w:val="Hyperlink"/>
@@ -2506,7 +2501,7 @@
                 <w:noProof/>
                 <w:webHidden/>
               </w:rPr>
-              <w:instrText xml:space="preserve"> PAGEREF _Toc187003589 \h </w:instrText>
+              <w:instrText xml:space="preserve"> PAGEREF _Toc187004050 \h </w:instrText>
             </w:r>
             <w:r>
               <w:rPr>
@@ -2551,7 +2546,7 @@
               <w14:ligatures w14:val="standardContextual"/>
             </w:rPr>
           </w:pPr>
-          <w:hyperlink w:anchor="_Toc187003590" w:history="1">
+          <w:hyperlink w:anchor="_Toc187004051" w:history="1">
             <w:r>
               <w:rPr>
                 <w:rStyle w:val="Hyperlink"/>
@@ -2578,7 +2573,7 @@
                 <w:noProof/>
                 <w:webHidden/>
               </w:rPr>
-              <w:instrText xml:space="preserve"> PAGEREF _Toc187003590 \h </w:instrText>
+              <w:instrText xml:space="preserve"> PAGEREF _Toc187004051 \h </w:instrText>
             </w:r>
             <w:r>
               <w:rPr>
@@ -2623,7 +2618,7 @@
               <w14:ligatures w14:val="standardContextual"/>
             </w:rPr>
           </w:pPr>
-          <w:hyperlink w:anchor="_Toc187003591" w:history="1">
+          <w:hyperlink w:anchor="_Toc187004052" w:history="1">
             <w:r>
               <w:rPr>
                 <w:rStyle w:val="Hyperlink"/>
@@ -2650,7 +2645,7 @@
                 <w:noProof/>
                 <w:webHidden/>
               </w:rPr>
-              <w:instrText xml:space="preserve"> PAGEREF _Toc187003591 \h </w:instrText>
+              <w:instrText xml:space="preserve"> PAGEREF _Toc187004052 \h </w:instrText>
             </w:r>
             <w:r>
               <w:rPr>
@@ -2695,7 +2690,7 @@
               <w14:ligatures w14:val="standardContextual"/>
             </w:rPr>
           </w:pPr>
-          <w:hyperlink w:anchor="_Toc187003592" w:history="1">
+          <w:hyperlink w:anchor="_Toc187004053" w:history="1">
             <w:r>
               <w:rPr>
                 <w:rStyle w:val="Hyperlink"/>
@@ -2722,7 +2717,7 @@
                 <w:noProof/>
                 <w:webHidden/>
               </w:rPr>
-              <w:instrText xml:space="preserve"> PAGEREF _Toc187003592 \h </w:instrText>
+              <w:instrText xml:space="preserve"> PAGEREF _Toc187004053 \h </w:instrText>
             </w:r>
             <w:r>
               <w:rPr>
@@ -2742,7 +2737,7 @@
                 <w:noProof/>
                 <w:webHidden/>
               </w:rPr>
-              <w:t>29</w:t>
+              <w:t>28</w:t>
             </w:r>
             <w:r>
               <w:rPr>
@@ -2767,7 +2762,7 @@
               <w14:ligatures w14:val="standardContextual"/>
             </w:rPr>
           </w:pPr>
-          <w:hyperlink w:anchor="_Toc187003593" w:history="1">
+          <w:hyperlink w:anchor="_Toc187004054" w:history="1">
             <w:r>
               <w:rPr>
                 <w:rStyle w:val="Hyperlink"/>
@@ -2794,7 +2789,7 @@
                 <w:noProof/>
                 <w:webHidden/>
               </w:rPr>
-              <w:instrText xml:space="preserve"> PAGEREF _Toc187003593 \h </w:instrText>
+              <w:instrText xml:space="preserve"> PAGEREF _Toc187004054 \h </w:instrText>
             </w:r>
             <w:r>
               <w:rPr>
@@ -2814,7 +2809,7 @@
                 <w:noProof/>
                 <w:webHidden/>
               </w:rPr>
-              <w:t>30</w:t>
+              <w:t>29</w:t>
             </w:r>
             <w:r>
               <w:rPr>
@@ -2877,21 +2872,13 @@
           <w:lang w:val="en-US"/>
         </w:rPr>
       </w:pPr>
-      <w:bookmarkStart w:id="0" w:name="_Toc187003559"/>
-      <w:proofErr w:type="spellStart"/>
+      <w:bookmarkStart w:id="0" w:name="_Toc187004020"/>
       <w:r>
         <w:rPr>
           <w:lang w:val="en-US"/>
         </w:rPr>
         <w:lastRenderedPageBreak/>
-        <w:t>Atribuição</w:t>
-      </w:r>
-      <w:proofErr w:type="spellEnd"/>
-      <w:r>
-        <w:rPr>
-          <w:lang w:val="en-US"/>
-        </w:rPr>
-        <w:t xml:space="preserve"> User Stories</w:t>
+        <w:t>Atribuição User Stories</w:t>
       </w:r>
       <w:bookmarkEnd w:id="0"/>
     </w:p>
@@ -2923,33 +2910,11 @@
                 <w:rFonts w:cs="Times New Roman"/>
               </w:rPr>
             </w:pPr>
-            <w:proofErr w:type="spellStart"/>
             <w:r>
               <w:rPr>
                 <w:rFonts w:cs="Times New Roman"/>
               </w:rPr>
-              <w:t>User</w:t>
-            </w:r>
-            <w:proofErr w:type="spellEnd"/>
-            <w:r>
-              <w:rPr>
-                <w:rFonts w:cs="Times New Roman"/>
-              </w:rPr>
-              <w:t xml:space="preserve"> </w:t>
-            </w:r>
-            <w:proofErr w:type="spellStart"/>
-            <w:r>
-              <w:rPr>
-                <w:rFonts w:cs="Times New Roman"/>
-              </w:rPr>
-              <w:t>Story</w:t>
-            </w:r>
-            <w:proofErr w:type="spellEnd"/>
-            <w:r>
-              <w:rPr>
-                <w:rFonts w:cs="Times New Roman"/>
-              </w:rPr>
-              <w:t xml:space="preserve"> </w:t>
+              <w:t xml:space="preserve">User Story </w:t>
             </w:r>
           </w:p>
           <w:p>
@@ -3463,7 +3428,7 @@
       <w:pPr>
         <w:pStyle w:val="Heading1"/>
       </w:pPr>
-      <w:bookmarkStart w:id="1" w:name="_Toc187003560"/>
+      <w:bookmarkStart w:id="1" w:name="_Toc187004021"/>
       <w:r>
         <w:t>Introdução</w:t>
       </w:r>
@@ -3584,23 +3549,10 @@
       <w:pPr>
         <w:pStyle w:val="Heading1"/>
       </w:pPr>
-      <w:bookmarkStart w:id="2" w:name="_Toc187003561"/>
-      <w:proofErr w:type="spellStart"/>
+      <w:bookmarkStart w:id="2" w:name="_Toc187004022"/>
       <w:r>
         <w:lastRenderedPageBreak/>
-        <w:t>User</w:t>
-      </w:r>
-      <w:proofErr w:type="spellEnd"/>
-      <w:r>
-        <w:t xml:space="preserve"> </w:t>
-      </w:r>
-      <w:proofErr w:type="spellStart"/>
-      <w:r>
-        <w:t>Story</w:t>
-      </w:r>
-      <w:proofErr w:type="spellEnd"/>
-      <w:r>
-        <w:t xml:space="preserve"> 1</w:t>
+        <w:t>User Story 1</w:t>
       </w:r>
       <w:bookmarkEnd w:id="2"/>
     </w:p>
@@ -3608,7 +3560,7 @@
       <w:pPr>
         <w:pStyle w:val="Heading2"/>
       </w:pPr>
-      <w:bookmarkStart w:id="3" w:name="_Toc187003562"/>
+      <w:bookmarkStart w:id="3" w:name="_Toc187004023"/>
       <w:r>
         <w:rPr>
           <w:rFonts w:ascii="Times New Roman" w:eastAsia="Times New Roman" w:hAnsi="Times New Roman" w:cs="Times New Roman"/>
@@ -3842,23 +3794,7 @@
         <w:t>e</w:t>
       </w:r>
       <w:r>
-        <w:t xml:space="preserve">m um </w:t>
-      </w:r>
-      <w:proofErr w:type="spellStart"/>
-      <w:r>
-        <w:t>Recovery</w:t>
-      </w:r>
-      <w:proofErr w:type="spellEnd"/>
-      <w:r>
-        <w:t xml:space="preserve"> Time </w:t>
-      </w:r>
-      <w:proofErr w:type="spellStart"/>
-      <w:r>
-        <w:t>Objective</w:t>
-      </w:r>
-      <w:proofErr w:type="spellEnd"/>
-      <w:r>
-        <w:t xml:space="preserve"> (RTO):</w:t>
+        <w:t>m um Recovery Time Objective (RTO):</w:t>
       </w:r>
     </w:p>
     <w:p>
@@ -4169,248 +4105,182 @@
       <w:pPr>
         <w:pStyle w:val="Heading1"/>
       </w:pPr>
-      <w:bookmarkStart w:id="4" w:name="_Toc187003563"/>
-      <w:proofErr w:type="spellStart"/>
+      <w:bookmarkStart w:id="4" w:name="_Toc187004024"/>
       <w:r>
         <w:lastRenderedPageBreak/>
-        <w:t>User</w:t>
-      </w:r>
-      <w:proofErr w:type="spellEnd"/>
+        <w:t xml:space="preserve">User Story </w:t>
+      </w:r>
+      <w:r>
+        <w:t>2</w:t>
+      </w:r>
+      <w:bookmarkEnd w:id="4"/>
+    </w:p>
+    <w:p/>
+    <w:p>
+      <w:pPr>
+        <w:ind w:firstLine="708"/>
+      </w:pPr>
+      <w:r>
+        <w:t>Esta User Story visa justificar as alterações necessárias à infraestrutura da organização para garantir um tempo máximo de inatividade tolerável (MTD - Maximum Tolerable Downtime) de 20 minutos. O MTD representa o limite máximo de tempo em que um sistema pode estar indisponível sem causar impacto significativo às operações críticas da organização.</w:t>
+      </w:r>
+    </w:p>
+    <w:p>
+      <w:pPr>
+        <w:ind w:firstLine="708"/>
+      </w:pPr>
+      <w:r>
+        <w:t>Para atingir um MTD de 20 minutos, são propostas as seguintes alterações de infraestrutura:</w:t>
+      </w:r>
+    </w:p>
+    <w:p>
       <w:r>
         <w:t xml:space="preserve"> </w:t>
       </w:r>
-      <w:proofErr w:type="spellStart"/>
-      <w:r>
-        <w:t>Story</w:t>
-      </w:r>
-      <w:proofErr w:type="spellEnd"/>
-      <w:r>
-        <w:t xml:space="preserve"> </w:t>
-      </w:r>
-      <w:r>
-        <w:t>2</w:t>
-      </w:r>
-      <w:bookmarkEnd w:id="4"/>
-    </w:p>
-    <w:p/>
+    </w:p>
+    <w:p>
+      <w:bookmarkStart w:id="5" w:name="_Toc187004025"/>
+      <w:r>
+        <w:rPr>
+          <w:rStyle w:val="Heading2Char"/>
+        </w:rPr>
+        <w:t>Implementação de Sistemas de Monitorização e Alerta</w:t>
+      </w:r>
+      <w:bookmarkEnd w:id="5"/>
+      <w:r>
+        <w:t xml:space="preserve">: </w:t>
+      </w:r>
+    </w:p>
     <w:p>
       <w:pPr>
         <w:ind w:firstLine="708"/>
       </w:pPr>
       <w:r>
-        <w:t xml:space="preserve">Esta </w:t>
-      </w:r>
-      <w:proofErr w:type="spellStart"/>
-      <w:r>
-        <w:t>User</w:t>
-      </w:r>
-      <w:proofErr w:type="spellEnd"/>
-      <w:r>
-        <w:t xml:space="preserve"> </w:t>
-      </w:r>
-      <w:proofErr w:type="spellStart"/>
-      <w:r>
-        <w:t>Story</w:t>
-      </w:r>
-      <w:proofErr w:type="spellEnd"/>
-      <w:r>
-        <w:t xml:space="preserve"> visa justificar as alterações necessárias à infraestrutura da organização para garantir um tempo máximo de inatividade tolerável (MTD - </w:t>
-      </w:r>
-      <w:proofErr w:type="spellStart"/>
-      <w:r>
-        <w:t>Maximum</w:t>
-      </w:r>
-      <w:proofErr w:type="spellEnd"/>
-      <w:r>
-        <w:t xml:space="preserve"> </w:t>
-      </w:r>
-      <w:proofErr w:type="spellStart"/>
-      <w:r>
-        <w:t>Tolerable</w:t>
-      </w:r>
-      <w:proofErr w:type="spellEnd"/>
-      <w:r>
-        <w:t xml:space="preserve"> </w:t>
-      </w:r>
-      <w:proofErr w:type="spellStart"/>
-      <w:r>
-        <w:t>Downtime</w:t>
-      </w:r>
-      <w:proofErr w:type="spellEnd"/>
-      <w:r>
-        <w:t>) de 20 minutos. O MTD representa o limite máximo de tempo em que um sistema pode estar indisponível sem causar impacto significativo às operações críticas da organização.</w:t>
+        <w:t>Implementar sistemas capazes de detetar falhas e notificar os administradores de imediato para minimizar o tempo de reação e garantir uma resolução rápida.</w:t>
       </w:r>
     </w:p>
     <w:p>
       <w:pPr>
         <w:ind w:firstLine="708"/>
       </w:pPr>
-      <w:r>
-        <w:t>Para atingir um MTD de 20 minutos, são propostas as seguintes alterações de infraestrutura:</w:t>
-      </w:r>
-    </w:p>
-    <w:p>
-      <w:r>
-        <w:t xml:space="preserve"> </w:t>
-      </w:r>
-    </w:p>
-    <w:p>
-      <w:bookmarkStart w:id="5" w:name="_Toc187003564"/>
-      <w:r>
-        <w:rPr>
-          <w:rStyle w:val="Heading2Char"/>
-        </w:rPr>
-        <w:t>Implementação de Sistemas de Monitorização e Alerta</w:t>
-      </w:r>
-      <w:bookmarkEnd w:id="5"/>
-      <w:r>
-        <w:t xml:space="preserve">: </w:t>
-      </w:r>
+    </w:p>
+    <w:p>
+      <w:pPr>
+        <w:pStyle w:val="Heading2"/>
+      </w:pPr>
+      <w:bookmarkStart w:id="6" w:name="_Toc187004026"/>
+      <w:r>
+        <w:t>Mecanismos de cópia de segurança e recuperação:</w:t>
+      </w:r>
+      <w:bookmarkEnd w:id="6"/>
+    </w:p>
+    <w:p>
+      <w:pPr>
+        <w:pStyle w:val="ListParagraph"/>
+      </w:pPr>
+    </w:p>
+    <w:p>
+      <w:pPr>
+        <w:pStyle w:val="ListParagraph"/>
+      </w:pPr>
+      <w:r>
+        <w:t>Backups automatizados regulares de sistemas e bases de dados críticos.</w:t>
+      </w:r>
+    </w:p>
+    <w:p>
+      <w:pPr>
+        <w:pStyle w:val="ListParagraph"/>
+      </w:pPr>
+    </w:p>
+    <w:p>
+      <w:pPr>
+        <w:pStyle w:val="Heading2"/>
+      </w:pPr>
+      <w:bookmarkStart w:id="7" w:name="_Toc187004027"/>
+      <w:r>
+        <w:t>Clustering e balanceamento de carga:</w:t>
+      </w:r>
+      <w:bookmarkEnd w:id="7"/>
     </w:p>
     <w:p>
       <w:pPr>
         <w:ind w:firstLine="708"/>
       </w:pPr>
       <w:r>
-        <w:t>Implementar sistemas capazes de detetar falhas e notificar os administradores de imediato para minimizar o tempo de reação e garantir uma resolução rápida.</w:t>
-      </w:r>
+        <w:t>Implementar clusters de alta disponibilidade e balanceadores de carga (por exemplo, HAProxy) para distribuir o tráfego por vários servidores e garantir a tolerância a falhas.</w:t>
+      </w:r>
+    </w:p>
+    <w:p>
+      <w:pPr>
+        <w:pStyle w:val="Heading2"/>
+      </w:pPr>
+      <w:bookmarkStart w:id="8" w:name="_Toc187004028"/>
+      <w:r>
+        <w:t>Formação de funcionários:</w:t>
+      </w:r>
+      <w:bookmarkEnd w:id="8"/>
     </w:p>
     <w:p>
       <w:pPr>
         <w:ind w:firstLine="708"/>
       </w:pPr>
+      <w:r>
+        <w:t>Formação da equipa em resposta a incidentes, procedimentos de cópia de segurança e resolução de problemas básicos para reduzir a dependência de suporte externo durante emergências.</w:t>
+      </w:r>
     </w:p>
     <w:p>
       <w:pPr>
         <w:pStyle w:val="Heading2"/>
       </w:pPr>
-      <w:bookmarkStart w:id="6" w:name="_Toc187003565"/>
-      <w:r>
-        <w:t>Mecanismos de cópia de segurança e recuperação:</w:t>
-      </w:r>
-      <w:bookmarkEnd w:id="6"/>
-    </w:p>
-    <w:p>
-      <w:pPr>
-        <w:pStyle w:val="ListParagraph"/>
-      </w:pPr>
-    </w:p>
-    <w:p>
-      <w:pPr>
-        <w:pStyle w:val="ListParagraph"/>
-      </w:pPr>
-      <w:r>
-        <w:t>Backups automatizados regulares de sistemas e bases de dados críticos.</w:t>
-      </w:r>
-    </w:p>
-    <w:p>
-      <w:pPr>
-        <w:pStyle w:val="ListParagraph"/>
-      </w:pPr>
     </w:p>
     <w:p>
       <w:pPr>
         <w:pStyle w:val="Heading2"/>
       </w:pPr>
-      <w:bookmarkStart w:id="7" w:name="_Toc187003566"/>
-      <w:proofErr w:type="spellStart"/>
-      <w:r>
-        <w:t>Clustering</w:t>
-      </w:r>
-      <w:proofErr w:type="spellEnd"/>
-      <w:r>
-        <w:t xml:space="preserve"> e balanceamento de carga:</w:t>
-      </w:r>
-      <w:bookmarkEnd w:id="7"/>
+      <w:bookmarkStart w:id="9" w:name="_Toc187004029"/>
+      <w:r>
+        <w:t>Testes de esforço:</w:t>
+      </w:r>
+      <w:bookmarkEnd w:id="9"/>
     </w:p>
     <w:p>
       <w:pPr>
         <w:ind w:firstLine="708"/>
       </w:pPr>
-      <w:r>
-        <w:t xml:space="preserve">Implementar clusters de alta disponibilidade e balanceadores de carga (por exemplo, </w:t>
-      </w:r>
-      <w:proofErr w:type="spellStart"/>
-      <w:r>
-        <w:t>HAProxy</w:t>
-      </w:r>
-      <w:proofErr w:type="spellEnd"/>
-      <w:r>
-        <w:t>) para distribuir o tráfego por vários servidores e garantir a tolerância a falhas.</w:t>
-      </w:r>
+    </w:p>
+    <w:p>
+      <w:pPr>
+        <w:ind w:firstLine="708"/>
+      </w:pPr>
+      <w:r>
+        <w:t xml:space="preserve">Testes de </w:t>
+      </w:r>
+      <w:r>
+        <w:t xml:space="preserve">esforço </w:t>
+      </w:r>
+      <w:r>
+        <w:t>regulares para validar a capacidade do sistema sob cargas elevadas e identificar estrangulamentos.</w:t>
+      </w:r>
+    </w:p>
+    <w:p>
+      <w:pPr>
+        <w:ind w:firstLine="708"/>
+      </w:pPr>
+    </w:p>
+    <w:p>
+      <w:pPr>
+        <w:ind w:firstLine="708"/>
+      </w:pPr>
+    </w:p>
+    <w:p>
+      <w:pPr>
+        <w:ind w:firstLine="708"/>
+      </w:pPr>
     </w:p>
     <w:p>
       <w:pPr>
         <w:pStyle w:val="Heading2"/>
       </w:pPr>
-      <w:bookmarkStart w:id="8" w:name="_Toc187003567"/>
-      <w:r>
-        <w:t>Formação de funcionários:</w:t>
-      </w:r>
-      <w:bookmarkEnd w:id="8"/>
-    </w:p>
-    <w:p>
-      <w:pPr>
-        <w:ind w:firstLine="708"/>
-      </w:pPr>
-      <w:r>
-        <w:t>Formação da equipa em resposta a incidentes, procedimentos de cópia de segurança e resolução de problemas básicos para reduzir a dependência de suporte externo durante emergências.</w:t>
-      </w:r>
-    </w:p>
-    <w:p>
-      <w:pPr>
-        <w:pStyle w:val="Heading2"/>
-      </w:pPr>
-    </w:p>
-    <w:p>
-      <w:pPr>
-        <w:pStyle w:val="Heading2"/>
-      </w:pPr>
-      <w:bookmarkStart w:id="9" w:name="_Toc187003568"/>
-      <w:r>
-        <w:t>Testes de esforço:</w:t>
-      </w:r>
-      <w:bookmarkEnd w:id="9"/>
-    </w:p>
-    <w:p>
-      <w:pPr>
-        <w:ind w:firstLine="708"/>
-      </w:pPr>
-    </w:p>
-    <w:p>
-      <w:pPr>
-        <w:ind w:firstLine="708"/>
-      </w:pPr>
-      <w:r>
-        <w:t xml:space="preserve">Testes de </w:t>
-      </w:r>
-      <w:r>
-        <w:t xml:space="preserve">esforço </w:t>
-      </w:r>
-      <w:r>
-        <w:t>regulares para validar a capacidade do sistema sob cargas elevadas e identificar estrangulamentos.</w:t>
-      </w:r>
-    </w:p>
-    <w:p>
-      <w:pPr>
-        <w:ind w:firstLine="708"/>
-      </w:pPr>
-    </w:p>
-    <w:p>
-      <w:pPr>
-        <w:ind w:firstLine="708"/>
-      </w:pPr>
-    </w:p>
-    <w:p>
-      <w:pPr>
-        <w:ind w:firstLine="708"/>
-      </w:pPr>
-    </w:p>
-    <w:p>
-      <w:pPr>
-        <w:pStyle w:val="Heading2"/>
-      </w:pPr>
-      <w:bookmarkStart w:id="10" w:name="_Toc187003569"/>
+      <w:bookmarkStart w:id="10" w:name="_Toc187004030"/>
       <w:r>
         <w:lastRenderedPageBreak/>
         <w:t>Simulações de recuperação de desastres:</w:t>
@@ -4439,7 +4309,7 @@
       <w:pPr>
         <w:pStyle w:val="Heading2"/>
       </w:pPr>
-      <w:bookmarkStart w:id="11" w:name="_Toc187003570"/>
+      <w:bookmarkStart w:id="11" w:name="_Toc187004031"/>
       <w:r>
         <w:t>Consequências das alterações</w:t>
       </w:r>
@@ -4491,15 +4361,7 @@
         </w:numPr>
       </w:pPr>
       <w:r>
-        <w:t xml:space="preserve">O </w:t>
-      </w:r>
-      <w:proofErr w:type="spellStart"/>
-      <w:r>
-        <w:t>clustering</w:t>
-      </w:r>
-      <w:proofErr w:type="spellEnd"/>
-      <w:r>
-        <w:t xml:space="preserve"> e o balanceamento de carga mantêm a disponibilidade operacional mesmo durante falhas de hardware ou software.</w:t>
+        <w:t>O clustering e o balanceamento de carga mantêm a disponibilidade operacional mesmo durante falhas de hardware ou software.</w:t>
       </w:r>
     </w:p>
     <w:p>
@@ -4523,7 +4385,7 @@
       <w:pPr>
         <w:pStyle w:val="Heading2"/>
       </w:pPr>
-      <w:bookmarkStart w:id="12" w:name="_Toc187003571"/>
+      <w:bookmarkStart w:id="12" w:name="_Toc187004032"/>
       <w:r>
         <w:t>Alinhamento com o MBCO</w:t>
       </w:r>
@@ -4572,7 +4434,7 @@
       <w:pPr>
         <w:pStyle w:val="Heading2"/>
       </w:pPr>
-      <w:bookmarkStart w:id="13" w:name="_Toc187003572"/>
+      <w:bookmarkStart w:id="13" w:name="_Toc187004033"/>
       <w:r>
         <w:t>Avaliação e Mitigação de Riscos</w:t>
       </w:r>
@@ -4639,7 +4501,7 @@
       <w:pPr>
         <w:pStyle w:val="Heading2"/>
       </w:pPr>
-      <w:bookmarkStart w:id="14" w:name="_Toc187003573"/>
+      <w:bookmarkStart w:id="14" w:name="_Toc187004034"/>
       <w:r>
         <w:lastRenderedPageBreak/>
         <w:t>Viabilidade e relação custo-benefício</w:t>
@@ -4668,15 +4530,7 @@
         </w:numPr>
       </w:pPr>
       <w:r>
-        <w:t xml:space="preserve">O investimento em </w:t>
-      </w:r>
-      <w:proofErr w:type="spellStart"/>
-      <w:r>
-        <w:t>clustering</w:t>
-      </w:r>
-      <w:proofErr w:type="spellEnd"/>
-      <w:r>
-        <w:t>, ferramentas de monitorização e backups garante custos mais baixos a longo prazo, evitando tempos de inatividade prolongados e possíveis violações de dados.</w:t>
+        <w:t>O investimento em clustering, ferramentas de monitorização e backups garante custos mais baixos a longo prazo, evitando tempos de inatividade prolongados e possíveis violações de dados.</w:t>
       </w:r>
     </w:p>
     <w:p>
@@ -4688,15 +4542,7 @@
         </w:numPr>
       </w:pPr>
       <w:r>
-        <w:t xml:space="preserve">As soluções de código aberto (por exemplo, </w:t>
-      </w:r>
-      <w:proofErr w:type="spellStart"/>
-      <w:r>
-        <w:t>HAProxy</w:t>
-      </w:r>
-      <w:proofErr w:type="spellEnd"/>
-      <w:r>
-        <w:t xml:space="preserve"> baseado em Linux, ferramentas de monitorização) reduzem os custos iniciais de implementação.</w:t>
+        <w:t>As soluções de código aberto (por exemplo, HAProxy baseado em Linux, ferramentas de monitorização) reduzem os custos iniciais de implementação.</w:t>
       </w:r>
     </w:p>
     <w:p>
@@ -4708,15 +4554,7 @@
         </w:numPr>
       </w:pPr>
       <w:r>
-        <w:t xml:space="preserve">Viabilidade: As tecnologias propostas (por exemplo, </w:t>
-      </w:r>
-      <w:proofErr w:type="spellStart"/>
-      <w:r>
-        <w:t>HAProxy</w:t>
-      </w:r>
-      <w:proofErr w:type="spellEnd"/>
-      <w:r>
-        <w:t>, scripts de cópia de segurança) são padrão da indústria e bem documentadas, garantindo uma implementação sem problemas.</w:t>
+        <w:t>Viabilidade: As tecnologias propostas (por exemplo, HAProxy, scripts de cópia de segurança) são padrão da indústria e bem documentadas, garantindo uma implementação sem problemas.</w:t>
       </w:r>
     </w:p>
     <w:p>
@@ -4728,7 +4566,7 @@
       <w:pPr>
         <w:pStyle w:val="Heading2"/>
       </w:pPr>
-      <w:bookmarkStart w:id="15" w:name="_Toc187003574"/>
+      <w:bookmarkStart w:id="15" w:name="_Toc187004035"/>
       <w:r>
         <w:t>Conhecimento Técnico</w:t>
       </w:r>
@@ -4752,15 +4590,7 @@
         </w:numPr>
       </w:pPr>
       <w:r>
-        <w:t xml:space="preserve">Configuração de cluster (por exemplo, </w:t>
-      </w:r>
-      <w:proofErr w:type="spellStart"/>
-      <w:r>
-        <w:t>HAProxy</w:t>
-      </w:r>
-      <w:proofErr w:type="spellEnd"/>
-      <w:r>
-        <w:t>).</w:t>
+        <w:t>Configuração de cluster (por exemplo, HAProxy).</w:t>
       </w:r>
     </w:p>
     <w:p>
@@ -4806,7 +4636,7 @@
       <w:pPr>
         <w:pStyle w:val="Heading3"/>
       </w:pPr>
-      <w:bookmarkStart w:id="16" w:name="_Toc187003575"/>
+      <w:bookmarkStart w:id="16" w:name="_Toc187004036"/>
       <w:r>
         <w:t>Plano de Teste e Validação</w:t>
       </w:r>
@@ -4857,31 +4687,7 @@
         <w:ind w:firstLine="708"/>
       </w:pPr>
       <w:r>
-        <w:t>Garantir um MTD (</w:t>
-      </w:r>
-      <w:proofErr w:type="spellStart"/>
-      <w:r>
-        <w:t>Maximum</w:t>
-      </w:r>
-      <w:proofErr w:type="spellEnd"/>
-      <w:r>
-        <w:t xml:space="preserve"> </w:t>
-      </w:r>
-      <w:proofErr w:type="spellStart"/>
-      <w:r>
-        <w:t>Tolerable</w:t>
-      </w:r>
-      <w:proofErr w:type="spellEnd"/>
-      <w:r>
-        <w:t xml:space="preserve"> </w:t>
-      </w:r>
-      <w:proofErr w:type="spellStart"/>
-      <w:r>
-        <w:t>Downtime</w:t>
-      </w:r>
-      <w:proofErr w:type="spellEnd"/>
-      <w:r>
-        <w:t>) de 20 minutos é um objetivo essencial para a continuidade das operações críticas da organização. As alterações propostas à infraestrutura são fundamentais para alcançar este objetivo, assegurando a disponibilidade dos serviços, a resiliência contra falhas e a capacidade de recuperação rápida em caso de incidentes.</w:t>
+        <w:t>Garantir um MTD (Maximum Tolerable Downtime) de 20 minutos é um objetivo essencial para a continuidade das operações críticas da organização. As alterações propostas à infraestrutura são fundamentais para alcançar este objetivo, assegurando a disponibilidade dos serviços, a resiliência contra falhas e a capacidade de recuperação rápida em caso de incidentes.</w:t>
       </w:r>
     </w:p>
     <w:p>
@@ -4896,23 +4702,10 @@
       <w:pPr>
         <w:pStyle w:val="Heading1"/>
       </w:pPr>
-      <w:bookmarkStart w:id="17" w:name="_Toc187003576"/>
-      <w:proofErr w:type="spellStart"/>
+      <w:bookmarkStart w:id="17" w:name="_Toc187004037"/>
       <w:r>
         <w:lastRenderedPageBreak/>
-        <w:t>User</w:t>
-      </w:r>
-      <w:proofErr w:type="spellEnd"/>
-      <w:r>
-        <w:t xml:space="preserve"> </w:t>
-      </w:r>
-      <w:proofErr w:type="spellStart"/>
-      <w:r>
-        <w:t>Story</w:t>
-      </w:r>
-      <w:proofErr w:type="spellEnd"/>
-      <w:r>
-        <w:t xml:space="preserve"> </w:t>
+        <w:t xml:space="preserve">User Story </w:t>
       </w:r>
       <w:r>
         <w:t>3</w:t>
@@ -4934,35 +4727,7 @@
         <w:rPr>
           <w:rFonts w:cs="Times New Roman"/>
         </w:rPr>
-        <w:t xml:space="preserve">Na </w:t>
-      </w:r>
-      <w:proofErr w:type="spellStart"/>
-      <w:r>
-        <w:rPr>
-          <w:rFonts w:cs="Times New Roman"/>
-        </w:rPr>
-        <w:t>User</w:t>
-      </w:r>
-      <w:proofErr w:type="spellEnd"/>
-      <w:r>
-        <w:rPr>
-          <w:rFonts w:cs="Times New Roman"/>
-        </w:rPr>
-        <w:t xml:space="preserve"> </w:t>
-      </w:r>
-      <w:proofErr w:type="spellStart"/>
-      <w:r>
-        <w:rPr>
-          <w:rFonts w:cs="Times New Roman"/>
-        </w:rPr>
-        <w:t>Story</w:t>
-      </w:r>
-      <w:proofErr w:type="spellEnd"/>
-      <w:r>
-        <w:rPr>
-          <w:rFonts w:cs="Times New Roman"/>
-        </w:rPr>
-        <w:t xml:space="preserve"> 3, foi-nos pedido o seguinte: </w:t>
+        <w:t xml:space="preserve">Na User Story 3, foi-nos pedido o seguinte: </w:t>
       </w:r>
       <w:r>
         <w:rPr>
@@ -4974,63 +4739,7 @@
         <w:rPr>
           <w:rFonts w:cs="Times New Roman"/>
         </w:rPr>
-        <w:t xml:space="preserve">omo administrador de sistemas quero que seja realizada uma cópia de segurança da(s) DB(s) para um ambiente de </w:t>
-      </w:r>
-      <w:proofErr w:type="spellStart"/>
-      <w:r>
-        <w:rPr>
-          <w:rFonts w:cs="Times New Roman"/>
-        </w:rPr>
-        <w:t>Cloud</w:t>
-      </w:r>
-      <w:proofErr w:type="spellEnd"/>
-      <w:r>
-        <w:rPr>
-          <w:rFonts w:cs="Times New Roman"/>
-        </w:rPr>
-        <w:t xml:space="preserve"> através de um script que a renomeie para o formato _</w:t>
-      </w:r>
-      <w:proofErr w:type="spellStart"/>
-      <w:r>
-        <w:rPr>
-          <w:rFonts w:cs="Times New Roman"/>
-        </w:rPr>
-        <w:t>yyyymmdd</w:t>
-      </w:r>
-      <w:proofErr w:type="spellEnd"/>
-      <w:r>
-        <w:rPr>
-          <w:rFonts w:cs="Times New Roman"/>
-        </w:rPr>
-        <w:t xml:space="preserve"> sendo o nome da base de dados, </w:t>
-      </w:r>
-      <w:proofErr w:type="spellStart"/>
-      <w:r>
-        <w:rPr>
-          <w:rFonts w:cs="Times New Roman"/>
-        </w:rPr>
-        <w:t>yyyy</w:t>
-      </w:r>
-      <w:proofErr w:type="spellEnd"/>
-      <w:r>
-        <w:rPr>
-          <w:rFonts w:cs="Times New Roman"/>
-        </w:rPr>
-        <w:t xml:space="preserve"> o ano de realização da cópia, mm o mês de realização da cópia e </w:t>
-      </w:r>
-      <w:proofErr w:type="spellStart"/>
-      <w:r>
-        <w:rPr>
-          <w:rFonts w:cs="Times New Roman"/>
-        </w:rPr>
-        <w:t>dd</w:t>
-      </w:r>
-      <w:proofErr w:type="spellEnd"/>
-      <w:r>
-        <w:rPr>
-          <w:rFonts w:cs="Times New Roman"/>
-        </w:rPr>
-        <w:t xml:space="preserve"> o dia da realização da cópia</w:t>
+        <w:t>omo administrador de sistemas quero que seja realizada uma cópia de segurança da(s) DB(s) para um ambiente de Cloud através de um script que a renomeie para o formato _yyyymmdd sendo o nome da base de dados, yyyy o ano de realização da cópia, mm o mês de realização da cópia e dd o dia da realização da cópia</w:t>
       </w:r>
       <w:r>
         <w:rPr>
@@ -5138,16 +4847,8 @@
         <w:rPr>
           <w:rFonts w:cs="Times New Roman"/>
         </w:rPr>
-        <w:t xml:space="preserve">Verificar os </w:t>
-      </w:r>
-      <w:proofErr w:type="spellStart"/>
-      <w:r>
-        <w:rPr>
-          <w:rFonts w:cs="Times New Roman"/>
-        </w:rPr>
-        <w:t>logs</w:t>
-      </w:r>
-      <w:proofErr w:type="spellEnd"/>
+        <w:t>Verificar os logs</w:t>
+      </w:r>
     </w:p>
     <w:p>
       <w:pPr>
@@ -5557,21 +5258,7 @@
         <w:rPr>
           <w:rFonts w:cs="Times New Roman"/>
         </w:rPr>
-        <w:t xml:space="preserve"> para os </w:t>
-      </w:r>
-      <w:proofErr w:type="spellStart"/>
-      <w:r>
-        <w:rPr>
-          <w:rFonts w:cs="Times New Roman"/>
-        </w:rPr>
-        <w:t>logs</w:t>
-      </w:r>
-      <w:proofErr w:type="spellEnd"/>
-      <w:r>
-        <w:rPr>
-          <w:rFonts w:cs="Times New Roman"/>
-        </w:rPr>
-        <w:t>, caso ele não exista.</w:t>
+        <w:t xml:space="preserve"> para os logs, caso ele não exista.</w:t>
       </w:r>
     </w:p>
     <w:p>
@@ -5673,21 +5360,7 @@
         <w:rPr>
           <w:rFonts w:cs="Times New Roman"/>
         </w:rPr>
-        <w:t xml:space="preserve">os </w:t>
-      </w:r>
-      <w:proofErr w:type="spellStart"/>
-      <w:r>
-        <w:rPr>
-          <w:rFonts w:cs="Times New Roman"/>
-        </w:rPr>
-        <w:t>logs</w:t>
-      </w:r>
-      <w:proofErr w:type="spellEnd"/>
-      <w:r>
-        <w:rPr>
-          <w:rFonts w:cs="Times New Roman"/>
-        </w:rPr>
-        <w:t xml:space="preserve"> com essa data.</w:t>
+        <w:t>os logs com essa data.</w:t>
       </w:r>
     </w:p>
     <w:p>
@@ -5770,21 +5443,7 @@
         <w:rPr>
           <w:rFonts w:cs="Times New Roman"/>
         </w:rPr>
-        <w:t>diretório para dar “</w:t>
-      </w:r>
-      <w:proofErr w:type="spellStart"/>
-      <w:r>
-        <w:rPr>
-          <w:rFonts w:cs="Times New Roman"/>
-        </w:rPr>
-        <w:t>dump</w:t>
-      </w:r>
-      <w:proofErr w:type="spellEnd"/>
-      <w:r>
-        <w:rPr>
-          <w:rFonts w:cs="Times New Roman"/>
-        </w:rPr>
-        <w:t xml:space="preserve">” </w:t>
+        <w:t xml:space="preserve">diretório para dar “dump” </w:t>
       </w:r>
       <w:r>
         <w:rPr>
@@ -5951,14 +5610,7 @@
         <w:rPr>
           <w:rFonts w:cs="Times New Roman"/>
         </w:rPr>
-        <w:t xml:space="preserve"> da </w:t>
-      </w:r>
-      <w:proofErr w:type="spellStart"/>
-      <w:r>
-        <w:rPr>
-          <w:rFonts w:cs="Times New Roman"/>
-        </w:rPr>
-        <w:t>Mongo</w:t>
+        <w:t xml:space="preserve"> da Mongo</w:t>
       </w:r>
       <w:r>
         <w:rPr>
@@ -5966,26 +5618,11 @@
         </w:rPr>
         <w:t>DB</w:t>
       </w:r>
-      <w:proofErr w:type="spellEnd"/>
-      <w:r>
-        <w:rPr>
-          <w:rFonts w:cs="Times New Roman"/>
-        </w:rPr>
-        <w:t xml:space="preserve"> (“</w:t>
-      </w:r>
-      <w:proofErr w:type="spellStart"/>
-      <w:r>
-        <w:rPr>
-          <w:rFonts w:cs="Times New Roman"/>
-        </w:rPr>
-        <w:t>dump</w:t>
-      </w:r>
-      <w:proofErr w:type="spellEnd"/>
-      <w:r>
-        <w:rPr>
-          <w:rFonts w:cs="Times New Roman"/>
-        </w:rPr>
-        <w:t>”)</w:t>
+      <w:r>
+        <w:rPr>
+          <w:rFonts w:cs="Times New Roman"/>
+        </w:rPr>
+        <w:t xml:space="preserve"> (“dump”)</w:t>
       </w:r>
       <w:r>
         <w:rPr>
@@ -6021,21 +5658,7 @@
         <w:rPr>
           <w:rFonts w:cs="Times New Roman"/>
         </w:rPr>
-        <w:t xml:space="preserve"> “</w:t>
-      </w:r>
-      <w:proofErr w:type="spellStart"/>
-      <w:r>
-        <w:rPr>
-          <w:rFonts w:cs="Times New Roman"/>
-        </w:rPr>
-        <w:t>mongodb_dump_dir</w:t>
-      </w:r>
-      <w:proofErr w:type="spellEnd"/>
-      <w:r>
-        <w:rPr>
-          <w:rFonts w:cs="Times New Roman"/>
-        </w:rPr>
-        <w:t>”</w:t>
+        <w:t xml:space="preserve"> “mongodb_dump_dir”</w:t>
       </w:r>
       <w:r>
         <w:rPr>
@@ -6077,41 +5700,13 @@
         <w:rPr>
           <w:rFonts w:cs="Times New Roman"/>
         </w:rPr>
-        <w:t xml:space="preserve">ficheiro de </w:t>
-      </w:r>
-      <w:proofErr w:type="spellStart"/>
-      <w:r>
-        <w:rPr>
-          <w:rFonts w:cs="Times New Roman"/>
-        </w:rPr>
-        <w:t>logs</w:t>
-      </w:r>
-      <w:proofErr w:type="spellEnd"/>
-      <w:r>
-        <w:rPr>
-          <w:rFonts w:cs="Times New Roman"/>
-        </w:rPr>
-        <w:t xml:space="preserve"> </w:t>
-      </w:r>
-      <w:r>
-        <w:rPr>
-          <w:rFonts w:cs="Times New Roman"/>
-        </w:rPr>
-        <w:t>“</w:t>
-      </w:r>
-      <w:proofErr w:type="spellStart"/>
-      <w:r>
-        <w:rPr>
-          <w:rFonts w:cs="Times New Roman"/>
-        </w:rPr>
-        <w:t>mongodb_log_file</w:t>
-      </w:r>
-      <w:proofErr w:type="spellEnd"/>
-      <w:r>
-        <w:rPr>
-          <w:rFonts w:cs="Times New Roman"/>
-        </w:rPr>
-        <w:t>”</w:t>
+        <w:t xml:space="preserve">ficheiro de logs </w:t>
+      </w:r>
+      <w:r>
+        <w:rPr>
+          <w:rFonts w:cs="Times New Roman"/>
+        </w:rPr>
+        <w:t>“mongodb_log_file”</w:t>
       </w:r>
       <w:r>
         <w:rPr>
@@ -6341,7 +5936,6 @@
         </w:rPr>
         <w:t xml:space="preserve">ficheiro </w:t>
       </w:r>
-      <w:proofErr w:type="gramStart"/>
       <w:r>
         <w:rPr>
           <w:rFonts w:cs="Times New Roman"/>
@@ -6360,7 +5954,6 @@
         </w:rPr>
         <w:t>tar.gz</w:t>
       </w:r>
-      <w:proofErr w:type="gramEnd"/>
       <w:r>
         <w:rPr>
           <w:rFonts w:cs="Times New Roman"/>
@@ -6557,35 +6150,7 @@
         <w:rPr>
           <w:rFonts w:cs="Times New Roman"/>
         </w:rPr>
-        <w:t>/</w:t>
-      </w:r>
-      <w:proofErr w:type="spellStart"/>
-      <w:r>
-        <w:rPr>
-          <w:rFonts w:cs="Times New Roman"/>
-        </w:rPr>
-        <w:t>etc</w:t>
-      </w:r>
-      <w:proofErr w:type="spellEnd"/>
-      <w:r>
-        <w:rPr>
-          <w:rFonts w:cs="Times New Roman"/>
-        </w:rPr>
-        <w:t>/</w:t>
-      </w:r>
-      <w:proofErr w:type="spellStart"/>
-      <w:r>
-        <w:rPr>
-          <w:rFonts w:cs="Times New Roman"/>
-        </w:rPr>
-        <w:t>crontab</w:t>
-      </w:r>
-      <w:proofErr w:type="spellEnd"/>
-      <w:r>
-        <w:rPr>
-          <w:rFonts w:cs="Times New Roman"/>
-        </w:rPr>
-        <w:t xml:space="preserve">” para </w:t>
+        <w:t xml:space="preserve">/etc/crontab” para </w:t>
       </w:r>
       <w:r>
         <w:rPr>
@@ -6893,16 +6458,8 @@
         <w:rPr>
           <w:rFonts w:cs="Times New Roman"/>
         </w:rPr>
-        <w:t xml:space="preserve">, foi alterado o ficheiro ser realizada uma cópia de teste às 17:50 da tarde, onde verificamos o ficheiro de </w:t>
-      </w:r>
-      <w:proofErr w:type="spellStart"/>
-      <w:r>
-        <w:rPr>
-          <w:rFonts w:cs="Times New Roman"/>
-        </w:rPr>
-        <w:t>logs</w:t>
-      </w:r>
-      <w:proofErr w:type="spellEnd"/>
+        <w:t>, foi alterado o ficheiro ser realizada uma cópia de teste às 17:50 da tarde, onde verificamos o ficheiro de logs</w:t>
+      </w:r>
       <w:r>
         <w:rPr>
           <w:rFonts w:cs="Times New Roman"/>
@@ -6955,22 +6512,9 @@
       <w:pPr>
         <w:pStyle w:val="Heading1"/>
       </w:pPr>
-      <w:bookmarkStart w:id="18" w:name="_Toc187003577"/>
-      <w:proofErr w:type="spellStart"/>
-      <w:r>
-        <w:t>User</w:t>
-      </w:r>
-      <w:proofErr w:type="spellEnd"/>
-      <w:r>
-        <w:t xml:space="preserve"> </w:t>
-      </w:r>
-      <w:proofErr w:type="spellStart"/>
-      <w:r>
-        <w:t>Story</w:t>
-      </w:r>
-      <w:proofErr w:type="spellEnd"/>
-      <w:r>
-        <w:t xml:space="preserve"> </w:t>
+      <w:bookmarkStart w:id="18" w:name="_Toc187004038"/>
+      <w:r>
+        <w:t xml:space="preserve">User Story </w:t>
       </w:r>
       <w:r>
         <w:t>4</w:t>
@@ -6996,35 +6540,13 @@
         <w:rPr>
           <w:rFonts w:cs="Times New Roman"/>
         </w:rPr>
-        <w:t xml:space="preserve">Na </w:t>
-      </w:r>
-      <w:proofErr w:type="spellStart"/>
-      <w:r>
-        <w:rPr>
-          <w:rFonts w:cs="Times New Roman"/>
-        </w:rPr>
-        <w:t>User</w:t>
-      </w:r>
-      <w:proofErr w:type="spellEnd"/>
-      <w:r>
-        <w:rPr>
-          <w:rFonts w:cs="Times New Roman"/>
-        </w:rPr>
-        <w:t xml:space="preserve"> </w:t>
-      </w:r>
-      <w:proofErr w:type="spellStart"/>
-      <w:r>
-        <w:rPr>
-          <w:rFonts w:cs="Times New Roman"/>
-        </w:rPr>
-        <w:t>Story</w:t>
-      </w:r>
-      <w:proofErr w:type="spellEnd"/>
-      <w:r>
-        <w:rPr>
-          <w:rFonts w:cs="Times New Roman"/>
-        </w:rPr>
-        <w:t xml:space="preserve"> </w:t>
+        <w:t xml:space="preserve">Na User </w:t>
+      </w:r>
+      <w:r>
+        <w:rPr>
+          <w:rFonts w:cs="Times New Roman"/>
+        </w:rPr>
+        <w:t xml:space="preserve">Story </w:t>
       </w:r>
       <w:r>
         <w:rPr>
@@ -7136,21 +6658,7 @@
         <w:rPr>
           <w:rFonts w:cs="Times New Roman"/>
         </w:rPr>
-        <w:t xml:space="preserve">. Isto é atingido através de um for </w:t>
-      </w:r>
-      <w:proofErr w:type="spellStart"/>
-      <w:r>
-        <w:rPr>
-          <w:rFonts w:cs="Times New Roman"/>
-        </w:rPr>
-        <w:t>loop</w:t>
-      </w:r>
-      <w:proofErr w:type="spellEnd"/>
-      <w:r>
-        <w:rPr>
-          <w:rFonts w:cs="Times New Roman"/>
-        </w:rPr>
-        <w:t xml:space="preserve"> que elimina os backups</w:t>
+        <w:t>. Isto é atingido através de um for loop que elimina os backups</w:t>
       </w:r>
       <w:r>
         <w:rPr>
@@ -7274,21 +6782,7 @@
         <w:rPr>
           <w:rFonts w:cs="Times New Roman"/>
         </w:rPr>
-        <w:t>Para cumprir corretamente o primeiro requisito passa pelo seguinte ‘</w:t>
-      </w:r>
-      <w:proofErr w:type="spellStart"/>
-      <w:r>
-        <w:rPr>
-          <w:rFonts w:cs="Times New Roman"/>
-        </w:rPr>
-        <w:t>if</w:t>
-      </w:r>
-      <w:proofErr w:type="spellEnd"/>
-      <w:r>
-        <w:rPr>
-          <w:rFonts w:cs="Times New Roman"/>
-        </w:rPr>
-        <w:t>’:</w:t>
+        <w:t>Para cumprir corretamente o primeiro requisito passa pelo seguinte ‘if’:</w:t>
       </w:r>
       <w:r>
         <w:br/>
@@ -7354,21 +6848,7 @@
           <w:rFonts w:cs="Times New Roman"/>
         </w:rPr>
         <w:lastRenderedPageBreak/>
-        <w:t>Para cumprir corretamente o segundo requisito passa pelo seguinte ‘</w:t>
-      </w:r>
-      <w:proofErr w:type="spellStart"/>
-      <w:r>
-        <w:rPr>
-          <w:rFonts w:cs="Times New Roman"/>
-        </w:rPr>
-        <w:t>if</w:t>
-      </w:r>
-      <w:proofErr w:type="spellEnd"/>
-      <w:r>
-        <w:rPr>
-          <w:rFonts w:cs="Times New Roman"/>
-        </w:rPr>
-        <w:t>’:</w:t>
+        <w:t>Para cumprir corretamente o segundo requisito passa pelo seguinte ‘if’:</w:t>
       </w:r>
     </w:p>
     <w:p>
@@ -7438,21 +6918,7 @@
         <w:rPr>
           <w:rFonts w:cs="Times New Roman"/>
         </w:rPr>
-        <w:t>Para cumprir corretamente o terceiro requisito passa pelo seguinte ‘</w:t>
-      </w:r>
-      <w:proofErr w:type="spellStart"/>
-      <w:r>
-        <w:rPr>
-          <w:rFonts w:cs="Times New Roman"/>
-        </w:rPr>
-        <w:t>if</w:t>
-      </w:r>
-      <w:proofErr w:type="spellEnd"/>
-      <w:r>
-        <w:rPr>
-          <w:rFonts w:cs="Times New Roman"/>
-        </w:rPr>
-        <w:t>’:</w:t>
+        <w:t>Para cumprir corretamente o terceiro requisito passa pelo seguinte ‘if’:</w:t>
       </w:r>
     </w:p>
     <w:p>
@@ -7675,26 +7141,13 @@
       <w:pPr>
         <w:pStyle w:val="Heading1"/>
       </w:pPr>
-      <w:bookmarkStart w:id="19" w:name="_Toc187003578"/>
-      <w:proofErr w:type="spellStart"/>
+      <w:bookmarkStart w:id="19" w:name="_Toc187004039"/>
       <w:r>
         <w:lastRenderedPageBreak/>
         <w:t>U</w:t>
       </w:r>
       <w:r>
-        <w:t>ser</w:t>
-      </w:r>
-      <w:proofErr w:type="spellEnd"/>
-      <w:r>
-        <w:t xml:space="preserve"> </w:t>
-      </w:r>
-      <w:proofErr w:type="spellStart"/>
-      <w:r>
-        <w:t>Story</w:t>
-      </w:r>
-      <w:proofErr w:type="spellEnd"/>
-      <w:r>
-        <w:t xml:space="preserve"> 5</w:t>
+        <w:t>ser Story 5</w:t>
       </w:r>
       <w:bookmarkEnd w:id="19"/>
     </w:p>
@@ -7705,23 +7158,7 @@
       </w:pPr>
       <w:r>
         <w:tab/>
-        <w:t xml:space="preserve">Na </w:t>
-      </w:r>
-      <w:proofErr w:type="spellStart"/>
-      <w:r>
-        <w:t>user</w:t>
-      </w:r>
-      <w:proofErr w:type="spellEnd"/>
-      <w:r>
-        <w:t xml:space="preserve"> </w:t>
-      </w:r>
-      <w:proofErr w:type="spellStart"/>
-      <w:r>
-        <w:t>story</w:t>
-      </w:r>
-      <w:proofErr w:type="spellEnd"/>
-      <w:r>
-        <w:t xml:space="preserve"> 5, foi-nos pedido o seguinte: </w:t>
+        <w:t xml:space="preserve">Na user story 5, foi-nos pedido o seguinte: </w:t>
       </w:r>
       <w:r>
         <w:t>“</w:t>
@@ -7951,47 +7388,13 @@
       <w:r>
         <w:t xml:space="preserve"> com o comando “</w:t>
       </w:r>
-      <w:proofErr w:type="spellStart"/>
       <w:r>
         <w:rPr>
           <w:i/>
           <w:iCs/>
         </w:rPr>
-        <w:t>sudo</w:t>
-      </w:r>
-      <w:proofErr w:type="spellEnd"/>
-      <w:r>
-        <w:rPr>
-          <w:i/>
-          <w:iCs/>
-        </w:rPr>
-        <w:t xml:space="preserve"> nano /</w:t>
-      </w:r>
-      <w:proofErr w:type="spellStart"/>
-      <w:r>
-        <w:rPr>
-          <w:i/>
-          <w:iCs/>
-        </w:rPr>
-        <w:t>etc</w:t>
-      </w:r>
-      <w:proofErr w:type="spellEnd"/>
-      <w:r>
-        <w:rPr>
-          <w:i/>
-          <w:iCs/>
-        </w:rPr>
-        <w:t>/</w:t>
-      </w:r>
-      <w:proofErr w:type="spellStart"/>
-      <w:r>
-        <w:rPr>
-          <w:i/>
-          <w:iCs/>
-        </w:rPr>
-        <w:t>rsyslog.conf</w:t>
-      </w:r>
-      <w:proofErr w:type="spellEnd"/>
+        <w:t>sudo nano /etc/rsyslog.conf</w:t>
+      </w:r>
       <w:r>
         <w:t xml:space="preserve">” </w:t>
       </w:r>
@@ -8067,15 +7470,7 @@
         <w:t xml:space="preserve">Depois, foram executados os seguintes comandos para </w:t>
       </w:r>
       <w:r>
-        <w:t xml:space="preserve">criar os ficheiros de </w:t>
-      </w:r>
-      <w:proofErr w:type="spellStart"/>
-      <w:r>
-        <w:t>logs</w:t>
-      </w:r>
-      <w:proofErr w:type="spellEnd"/>
-      <w:r>
-        <w:t xml:space="preserve"> com as permissões corretas:</w:t>
+        <w:t>criar os ficheiros de logs com as permissões corretas:</w:t>
       </w:r>
     </w:p>
     <w:p>
@@ -8095,84 +7490,34 @@
       <w:r>
         <w:t>executamos o comando “</w:t>
       </w:r>
-      <w:proofErr w:type="spellStart"/>
       <w:r>
         <w:rPr>
           <w:i/>
           <w:iCs/>
         </w:rPr>
-        <w:t>sudo</w:t>
-      </w:r>
-      <w:proofErr w:type="spellEnd"/>
+        <w:t>sudo sys</w:t>
+      </w:r>
       <w:r>
         <w:rPr>
           <w:i/>
           <w:iCs/>
         </w:rPr>
-        <w:t xml:space="preserve"> </w:t>
-      </w:r>
-      <w:proofErr w:type="spellStart"/>
+        <w:t>t</w:t>
+      </w:r>
       <w:r>
         <w:rPr>
           <w:i/>
           <w:iCs/>
         </w:rPr>
-        <w:t>sys</w:t>
+        <w:t>emctl rest</w:t>
       </w:r>
       <w:r>
         <w:rPr>
           <w:i/>
           <w:iCs/>
         </w:rPr>
-        <w:t>t</w:t>
-      </w:r>
-      <w:r>
-        <w:rPr>
-          <w:i/>
-          <w:iCs/>
-        </w:rPr>
-        <w:t>emctl</w:t>
-      </w:r>
-      <w:proofErr w:type="spellEnd"/>
-      <w:r>
-        <w:rPr>
-          <w:i/>
-          <w:iCs/>
-        </w:rPr>
-        <w:t xml:space="preserve"> </w:t>
-      </w:r>
-      <w:proofErr w:type="spellStart"/>
-      <w:r>
-        <w:rPr>
-          <w:i/>
-          <w:iCs/>
-        </w:rPr>
-        <w:t>rest</w:t>
-      </w:r>
-      <w:r>
-        <w:rPr>
-          <w:i/>
-          <w:iCs/>
-        </w:rPr>
-        <w:t>art</w:t>
-      </w:r>
-      <w:proofErr w:type="spellEnd"/>
-      <w:r>
-        <w:rPr>
-          <w:i/>
-          <w:iCs/>
-        </w:rPr>
-        <w:t xml:space="preserve"> </w:t>
-      </w:r>
-      <w:proofErr w:type="spellStart"/>
-      <w:r>
-        <w:rPr>
-          <w:i/>
-          <w:iCs/>
-        </w:rPr>
-        <w:t>rsyslog</w:t>
-      </w:r>
-      <w:proofErr w:type="spellEnd"/>
+        <w:t>art rsyslog</w:t>
+      </w:r>
       <w:r>
         <w:rPr>
           <w:i/>
@@ -8302,15 +7647,7 @@
         <w:jc w:val="both"/>
       </w:pPr>
       <w:r>
-        <w:t>De seguida, vamos abrir o ficheiro “</w:t>
-      </w:r>
-      <w:proofErr w:type="spellStart"/>
-      <w:r>
-        <w:t>cron</w:t>
-      </w:r>
-      <w:proofErr w:type="spellEnd"/>
-      <w:r>
-        <w:t>”</w:t>
+        <w:t>De seguida, vamos abrir o ficheiro “cron”</w:t>
       </w:r>
       <w:r>
         <w:t xml:space="preserve"> </w:t>
@@ -8409,15 +7746,7 @@
         <w:t>que as mensagens</w:t>
       </w:r>
       <w:r>
-        <w:t xml:space="preserve"> de severidade “</w:t>
-      </w:r>
-      <w:proofErr w:type="spellStart"/>
-      <w:r>
-        <w:t>emerg</w:t>
-      </w:r>
-      <w:proofErr w:type="spellEnd"/>
-      <w:r>
-        <w:t>” são mostradas na consola, ao adicionar</w:t>
+        <w:t xml:space="preserve"> de severidade “emerg” são mostradas na consola, ao adicionar</w:t>
       </w:r>
       <w:r>
         <w:t xml:space="preserve"> a seguinte linha no ficheiro</w:t>
@@ -8425,47 +7754,13 @@
       <w:r>
         <w:t xml:space="preserve"> “</w:t>
       </w:r>
-      <w:proofErr w:type="spellStart"/>
       <w:r>
         <w:rPr>
           <w:i/>
           <w:iCs/>
         </w:rPr>
-        <w:t>sudo</w:t>
-      </w:r>
-      <w:proofErr w:type="spellEnd"/>
-      <w:r>
-        <w:rPr>
-          <w:i/>
-          <w:iCs/>
-        </w:rPr>
-        <w:t xml:space="preserve"> nano /</w:t>
-      </w:r>
-      <w:proofErr w:type="spellStart"/>
-      <w:r>
-        <w:rPr>
-          <w:i/>
-          <w:iCs/>
-        </w:rPr>
-        <w:t>etc</w:t>
-      </w:r>
-      <w:proofErr w:type="spellEnd"/>
-      <w:r>
-        <w:rPr>
-          <w:i/>
-          <w:iCs/>
-        </w:rPr>
-        <w:t>/</w:t>
-      </w:r>
-      <w:proofErr w:type="spellStart"/>
-      <w:r>
-        <w:rPr>
-          <w:i/>
-          <w:iCs/>
-        </w:rPr>
-        <w:t>rsyslog.conf</w:t>
-      </w:r>
-      <w:proofErr w:type="spellEnd"/>
+        <w:t>sudo nano /etc/rsyslog.conf</w:t>
+      </w:r>
       <w:r>
         <w:t>”</w:t>
       </w:r>
@@ -8511,22 +7806,9 @@
           <w:szCs w:val="24"/>
         </w:rPr>
       </w:pPr>
-      <w:bookmarkStart w:id="20" w:name="_Toc187003579"/>
-      <w:proofErr w:type="spellStart"/>
-      <w:r>
-        <w:t>User</w:t>
-      </w:r>
-      <w:proofErr w:type="spellEnd"/>
-      <w:r>
-        <w:t xml:space="preserve"> </w:t>
-      </w:r>
-      <w:proofErr w:type="spellStart"/>
-      <w:r>
-        <w:t>Story</w:t>
-      </w:r>
-      <w:proofErr w:type="spellEnd"/>
-      <w:r>
-        <w:t xml:space="preserve"> 6</w:t>
+      <w:bookmarkStart w:id="20" w:name="_Toc187004040"/>
+      <w:r>
+        <w:t>User Story 6</w:t>
       </w:r>
       <w:bookmarkEnd w:id="20"/>
     </w:p>
@@ -8600,35 +7882,7 @@
         <w:rPr>
           <w:rFonts w:cs="Times New Roman"/>
         </w:rPr>
-        <w:t xml:space="preserve">Na </w:t>
-      </w:r>
-      <w:proofErr w:type="spellStart"/>
-      <w:r>
-        <w:rPr>
-          <w:rFonts w:cs="Times New Roman"/>
-        </w:rPr>
-        <w:t>User</w:t>
-      </w:r>
-      <w:proofErr w:type="spellEnd"/>
-      <w:r>
-        <w:rPr>
-          <w:rFonts w:cs="Times New Roman"/>
-        </w:rPr>
-        <w:t xml:space="preserve"> </w:t>
-      </w:r>
-      <w:proofErr w:type="spellStart"/>
-      <w:r>
-        <w:rPr>
-          <w:rFonts w:cs="Times New Roman"/>
-        </w:rPr>
-        <w:t>Story</w:t>
-      </w:r>
-      <w:proofErr w:type="spellEnd"/>
-      <w:r>
-        <w:rPr>
-          <w:rFonts w:cs="Times New Roman"/>
-        </w:rPr>
-        <w:t xml:space="preserve"> 6 é </w:t>
+        <w:t xml:space="preserve">Na User Story 6 é </w:t>
       </w:r>
       <w:r>
         <w:rPr>
@@ -8700,23 +7954,10 @@
       <w:pPr>
         <w:pStyle w:val="Heading1"/>
       </w:pPr>
-      <w:bookmarkStart w:id="21" w:name="_Toc187003580"/>
-      <w:proofErr w:type="spellStart"/>
+      <w:bookmarkStart w:id="21" w:name="_Toc187004041"/>
       <w:r>
         <w:lastRenderedPageBreak/>
-        <w:t>User</w:t>
-      </w:r>
-      <w:proofErr w:type="spellEnd"/>
-      <w:r>
-        <w:t xml:space="preserve"> </w:t>
-      </w:r>
-      <w:proofErr w:type="spellStart"/>
-      <w:r>
-        <w:t>Story</w:t>
-      </w:r>
-      <w:proofErr w:type="spellEnd"/>
-      <w:r>
-        <w:t xml:space="preserve"> 7</w:t>
+        <w:t>User Story 7</w:t>
       </w:r>
       <w:bookmarkEnd w:id="21"/>
     </w:p>
@@ -8726,23 +7967,7 @@
         <w:ind w:firstLine="708"/>
       </w:pPr>
       <w:r>
-        <w:t xml:space="preserve">O Business </w:t>
-      </w:r>
-      <w:proofErr w:type="spellStart"/>
-      <w:r>
-        <w:t>Impact</w:t>
-      </w:r>
-      <w:proofErr w:type="spellEnd"/>
-      <w:r>
-        <w:t xml:space="preserve"> </w:t>
-      </w:r>
-      <w:proofErr w:type="spellStart"/>
-      <w:r>
-        <w:t>Analysis</w:t>
-      </w:r>
-      <w:proofErr w:type="spellEnd"/>
-      <w:r>
-        <w:t xml:space="preserve"> (BIA) tem como objetivo analisar os potenciais impactos de interrupções no sistema de marcação de cirurgias e gestão de recursos, identificando processos críticos e suas dependências, bem como quantificando as consequências financeiras, operacionais e regulatórias de possíveis falhas. Esta análise considera os riscos previamente identificados e adapta-se a eles, garantindo que a organização esteja preparada para minimizar o impacto de interrupções e assegurar a continuidade dos serviços essenciais.</w:t>
+        <w:t>O Business Impact Analysis (BIA) tem como objetivo analisar os potenciais impactos de interrupções no sistema de marcação de cirurgias e gestão de recursos, identificando processos críticos e suas dependências, bem como quantificando as consequências financeiras, operacionais e regulatórias de possíveis falhas. Esta análise considera os riscos previamente identificados e adapta-se a eles, garantindo que a organização esteja preparada para minimizar o impacto de interrupções e assegurar a continuidade dos serviços essenciais.</w:t>
       </w:r>
     </w:p>
     <w:p>
@@ -8755,7 +7980,7 @@
     </w:p>
     <w:p/>
     <w:p>
-      <w:bookmarkStart w:id="22" w:name="_Toc187003581"/>
+      <w:bookmarkStart w:id="22" w:name="_Toc187004042"/>
       <w:r>
         <w:rPr>
           <w:rStyle w:val="Heading2Char"/>
@@ -8840,7 +8065,7 @@
       <w:pPr>
         <w:pStyle w:val="Heading2"/>
       </w:pPr>
-      <w:bookmarkStart w:id="23" w:name="_Toc187003582"/>
+      <w:bookmarkStart w:id="23" w:name="_Toc187004043"/>
       <w:r>
         <w:lastRenderedPageBreak/>
         <w:t>Quantificação de Potenciais Impactos</w:t>
@@ -8852,7 +8077,7 @@
       <w:pPr>
         <w:pStyle w:val="Heading3"/>
       </w:pPr>
-      <w:bookmarkStart w:id="24" w:name="_Toc187003583"/>
+      <w:bookmarkStart w:id="24" w:name="_Toc187004044"/>
       <w:r>
         <w:t>Impactos Financeiros</w:t>
       </w:r>
@@ -8886,7 +8111,7 @@
       <w:pPr>
         <w:pStyle w:val="Heading3"/>
       </w:pPr>
-      <w:bookmarkStart w:id="25" w:name="_Toc187003584"/>
+      <w:bookmarkStart w:id="25" w:name="_Toc187004045"/>
       <w:r>
         <w:t>Impactos Operacionais</w:t>
       </w:r>
@@ -8918,7 +8143,7 @@
       <w:pPr>
         <w:pStyle w:val="Heading3"/>
       </w:pPr>
-      <w:bookmarkStart w:id="26" w:name="_Toc187003585"/>
+      <w:bookmarkStart w:id="26" w:name="_Toc187004046"/>
       <w:r>
         <w:t>Impactos Legais e Regulatórios</w:t>
       </w:r>
@@ -8950,7 +8175,7 @@
       <w:pPr>
         <w:pStyle w:val="Heading3"/>
       </w:pPr>
-      <w:bookmarkStart w:id="27" w:name="_Toc187003586"/>
+      <w:bookmarkStart w:id="27" w:name="_Toc187004047"/>
       <w:r>
         <w:t>Identificação de Dependências</w:t>
       </w:r>
@@ -8988,7 +8213,7 @@
       <w:pPr>
         <w:pStyle w:val="Heading3"/>
       </w:pPr>
-      <w:bookmarkStart w:id="28" w:name="_Toc187003587"/>
+      <w:bookmarkStart w:id="28" w:name="_Toc187004048"/>
       <w:r>
         <w:lastRenderedPageBreak/>
         <w:t>Adaptação ao Risco</w:t>
@@ -9022,15 +8247,7 @@
         </w:numPr>
       </w:pPr>
       <w:r>
-        <w:t xml:space="preserve">Tempo de inatividade do sistema: O </w:t>
-      </w:r>
-      <w:proofErr w:type="spellStart"/>
-      <w:r>
-        <w:t>clustering</w:t>
-      </w:r>
-      <w:proofErr w:type="spellEnd"/>
-      <w:r>
-        <w:t xml:space="preserve"> de alta disponibilidade, os sistemas de backup e os balanceadores de carga são propostos para resolver este risco.</w:t>
+        <w:t>Tempo de inatividade do sistema: O clustering de alta disponibilidade, os sistemas de backup e os balanceadores de carga são propostos para resolver este risco.</w:t>
       </w:r>
     </w:p>
     <w:p>
@@ -9041,34 +8258,8 @@
           <w:numId w:val="5"/>
         </w:numPr>
       </w:pPr>
-      <w:proofErr w:type="gramStart"/>
-      <w:r>
-        <w:t xml:space="preserve">Ataques </w:t>
-      </w:r>
-      <w:proofErr w:type="spellStart"/>
-      <w:r>
-        <w:t>DoS</w:t>
-      </w:r>
-      <w:proofErr w:type="spellEnd"/>
-      <w:r>
-        <w:t>/</w:t>
-      </w:r>
-      <w:proofErr w:type="spellStart"/>
-      <w:r>
-        <w:t>DDoS</w:t>
-      </w:r>
-      <w:proofErr w:type="spellEnd"/>
-      <w:proofErr w:type="gramEnd"/>
-      <w:r>
-        <w:t xml:space="preserve">: Implemente </w:t>
-      </w:r>
-      <w:proofErr w:type="spellStart"/>
-      <w:r>
-        <w:t>firewalls</w:t>
-      </w:r>
-      <w:proofErr w:type="spellEnd"/>
-      <w:r>
-        <w:t>, sistemas de deteção/prevenção de intrusão (IDS/IPS) e ferramentas de monitorização de tráfego.</w:t>
+      <w:r>
+        <w:t>Ataques DoS/DDoS: Implemente firewalls, sistemas de deteção/prevenção de intrusão (IDS/IPS) e ferramentas de monitorização de tráfego.</w:t>
       </w:r>
     </w:p>
     <w:p>
@@ -9227,15 +8418,7 @@
               <w:jc w:val="center"/>
             </w:pPr>
             <w:r>
-              <w:t xml:space="preserve">Balanceadores de carga, </w:t>
-            </w:r>
-            <w:proofErr w:type="spellStart"/>
-            <w:r>
-              <w:t>clustering</w:t>
-            </w:r>
-            <w:proofErr w:type="spellEnd"/>
-            <w:r>
-              <w:t xml:space="preserve"> e formação de pessoal</w:t>
+              <w:t>Balanceadores de carga, clustering e formação de pessoal</w:t>
             </w:r>
           </w:p>
           <w:p>
@@ -9422,13 +8605,8 @@
               <w:jc w:val="center"/>
             </w:pPr>
             <w:r>
-              <w:t xml:space="preserve">Ferramentas regulamentares e sistemas de </w:t>
-            </w:r>
-            <w:proofErr w:type="spellStart"/>
-            <w:r>
-              <w:t>reporting</w:t>
-            </w:r>
-            <w:proofErr w:type="spellEnd"/>
+              <w:t>Ferramentas regulamentares e sistemas de reporting</w:t>
+            </w:r>
           </w:p>
         </w:tc>
         <w:tc>
@@ -9475,7 +8653,7 @@
       <w:pPr>
         <w:pStyle w:val="Heading2"/>
       </w:pPr>
-      <w:bookmarkStart w:id="29" w:name="_Toc187003588"/>
+      <w:bookmarkStart w:id="29" w:name="_Toc187004049"/>
       <w:r>
         <w:lastRenderedPageBreak/>
         <w:t>Recomendações</w:t>
@@ -9591,15 +8769,7 @@
         </w:numPr>
       </w:pPr>
       <w:r>
-        <w:t xml:space="preserve">Expanda as capacidades de </w:t>
-      </w:r>
-      <w:proofErr w:type="spellStart"/>
-      <w:r>
-        <w:t>clustering</w:t>
-      </w:r>
-      <w:proofErr w:type="spellEnd"/>
-      <w:r>
-        <w:t xml:space="preserve"> e balanceamento de carga para processos críticos.</w:t>
+        <w:t>Expanda as capacidades de clustering e balanceamento de carga para processos críticos.</w:t>
       </w:r>
     </w:p>
     <w:p>
@@ -9655,23 +8825,7 @@
         <w:ind w:firstLine="708"/>
       </w:pPr>
       <w:r>
-        <w:t xml:space="preserve">O Business </w:t>
-      </w:r>
-      <w:proofErr w:type="spellStart"/>
-      <w:r>
-        <w:t>Impact</w:t>
-      </w:r>
-      <w:proofErr w:type="spellEnd"/>
-      <w:r>
-        <w:t xml:space="preserve"> </w:t>
-      </w:r>
-      <w:proofErr w:type="spellStart"/>
-      <w:r>
-        <w:t>Analysis</w:t>
-      </w:r>
-      <w:proofErr w:type="spellEnd"/>
-      <w:r>
-        <w:t xml:space="preserve"> (BIA) demonstra de forma clara a importância de preparar a organização para lidar com possíveis interrupções nos sistemas críticos, como o de marcação de cirurgias e gestão de recursos. Ao identificar os processos essenciais, quantificar os impactos financeiros, operacionais e regulatórios, e mapear as principais dependências, esta análise fornece um panorama abrangente dos riscos e vulnerabilidades existentes.</w:t>
+        <w:t>O Business Impact Analysis (BIA) demonstra de forma clara a importância de preparar a organização para lidar com possíveis interrupções nos sistemas críticos, como o de marcação de cirurgias e gestão de recursos. Ao identificar os processos essenciais, quantificar os impactos financeiros, operacionais e regulatórios, e mapear as principais dependências, esta análise fornece um panorama abrangente dos riscos e vulnerabilidades existentes.</w:t>
       </w:r>
     </w:p>
     <w:p>
@@ -9687,54 +8841,17 @@
         <w:ind w:firstLine="708"/>
       </w:pPr>
       <w:r>
-        <w:t>Ao adotar estas estratégias, a organização estará mais bem preparada para garantir a continuidade dos seus serviços dentro do MTD (</w:t>
-      </w:r>
-      <w:proofErr w:type="spellStart"/>
-      <w:r>
-        <w:t>Maximum</w:t>
-      </w:r>
-      <w:proofErr w:type="spellEnd"/>
-      <w:r>
-        <w:t xml:space="preserve"> </w:t>
-      </w:r>
-      <w:proofErr w:type="spellStart"/>
-      <w:r>
-        <w:t>Tolerable</w:t>
-      </w:r>
-      <w:proofErr w:type="spellEnd"/>
-      <w:r>
-        <w:t xml:space="preserve"> </w:t>
-      </w:r>
-      <w:proofErr w:type="spellStart"/>
-      <w:r>
-        <w:t>Downtime</w:t>
-      </w:r>
-      <w:proofErr w:type="spellEnd"/>
-      <w:r>
-        <w:t>) de 20 minutos, assegurando a confiança dos seus utilizadores e cumprindo com os requisitos legais e operacionais. Assim, a abordagem proposta não só reduz os riscos, como também fortalece a eficiência e a credibilidade da organização a longo prazo.</w:t>
+        <w:t>Ao adotar estas estratégias, a organização estará mais bem preparada para garantir a continuidade dos seus serviços dentro do MTD (Maximum Tolerable Downtime) de 20 minutos, assegurando a confiança dos seus utilizadores e cumprindo com os requisitos legais e operacionais. Assim, a abordagem proposta não só reduz os riscos, como também fortalece a eficiência e a credibilidade da organização a longo prazo.</w:t>
       </w:r>
     </w:p>
     <w:p>
       <w:pPr>
         <w:pStyle w:val="Heading1"/>
       </w:pPr>
-      <w:bookmarkStart w:id="30" w:name="_Toc187003589"/>
-      <w:proofErr w:type="spellStart"/>
+      <w:bookmarkStart w:id="30" w:name="_Toc187004050"/>
       <w:r>
         <w:lastRenderedPageBreak/>
-        <w:t>User</w:t>
-      </w:r>
-      <w:proofErr w:type="spellEnd"/>
-      <w:r>
-        <w:t xml:space="preserve"> </w:t>
-      </w:r>
-      <w:proofErr w:type="spellStart"/>
-      <w:r>
-        <w:t>Story</w:t>
-      </w:r>
-      <w:proofErr w:type="spellEnd"/>
-      <w:r>
-        <w:t xml:space="preserve"> 8</w:t>
+        <w:t>User Story 8</w:t>
       </w:r>
       <w:bookmarkEnd w:id="30"/>
     </w:p>
@@ -9744,23 +8861,7 @@
         <w:ind w:firstLine="708"/>
       </w:pPr>
       <w:r>
-        <w:t xml:space="preserve">Na </w:t>
-      </w:r>
-      <w:proofErr w:type="spellStart"/>
-      <w:r>
-        <w:t>user</w:t>
-      </w:r>
-      <w:proofErr w:type="spellEnd"/>
-      <w:r>
-        <w:t xml:space="preserve"> </w:t>
-      </w:r>
-      <w:proofErr w:type="spellStart"/>
-      <w:r>
-        <w:t>story</w:t>
-      </w:r>
-      <w:proofErr w:type="spellEnd"/>
-      <w:r>
-        <w:t xml:space="preserve"> </w:t>
+        <w:t xml:space="preserve">Na user story </w:t>
       </w:r>
       <w:r>
         <w:t>8</w:t>
@@ -9794,26 +8895,10 @@
         <w:ind w:firstLine="708"/>
       </w:pPr>
       <w:r>
-        <w:t xml:space="preserve">Para aceder à base de dados, primeiro é preciso estar conectado à rede do DEI. E quando se ussa a </w:t>
-      </w:r>
-      <w:proofErr w:type="spellStart"/>
-      <w:r>
-        <w:t>frontend</w:t>
-      </w:r>
-      <w:proofErr w:type="spellEnd"/>
-      <w:r>
-        <w:t xml:space="preserve">, o sistema só deixa </w:t>
-      </w:r>
-      <w:r>
-        <w:t>o usuário aceder as partes do sistema no qual ele tem permissão, dependendo da função que este tiver (</w:t>
-      </w:r>
-      <w:proofErr w:type="spellStart"/>
-      <w:r>
-        <w:t>Admin</w:t>
-      </w:r>
-      <w:proofErr w:type="spellEnd"/>
-      <w:r>
-        <w:t>, Doutor, Enfermeira, Paciente)</w:t>
+        <w:t xml:space="preserve">Para aceder à base de dados, primeiro é preciso estar conectado à rede do DEI. E quando se ussa a frontend, o sistema só deixa </w:t>
+      </w:r>
+      <w:r>
+        <w:t>o usuário aceder as partes do sistema no qual ele tem permissão, dependendo da função que este tiver (Admin, Doutor, Enfermeira, Paciente)</w:t>
       </w:r>
       <w:r>
         <w:t>.</w:t>
@@ -9948,23 +9033,10 @@
       <w:pPr>
         <w:pStyle w:val="Heading1"/>
       </w:pPr>
-      <w:bookmarkStart w:id="31" w:name="_Toc187003590"/>
-      <w:proofErr w:type="spellStart"/>
+      <w:bookmarkStart w:id="31" w:name="_Toc187004051"/>
       <w:r>
         <w:lastRenderedPageBreak/>
-        <w:t>User</w:t>
-      </w:r>
-      <w:proofErr w:type="spellEnd"/>
-      <w:r>
-        <w:t xml:space="preserve"> </w:t>
-      </w:r>
-      <w:proofErr w:type="spellStart"/>
-      <w:r>
-        <w:t>Story</w:t>
-      </w:r>
-      <w:proofErr w:type="spellEnd"/>
-      <w:r>
-        <w:t xml:space="preserve"> 9</w:t>
+        <w:t>User Story 9</w:t>
       </w:r>
       <w:bookmarkEnd w:id="31"/>
     </w:p>
@@ -9988,49 +9060,7 @@
         <w:rPr>
           <w:rFonts w:cs="Times New Roman"/>
         </w:rPr>
-        <w:t xml:space="preserve">Na </w:t>
-      </w:r>
-      <w:proofErr w:type="spellStart"/>
-      <w:r>
-        <w:rPr>
-          <w:rFonts w:cs="Times New Roman"/>
-        </w:rPr>
-        <w:t>User</w:t>
-      </w:r>
-      <w:proofErr w:type="spellEnd"/>
-      <w:r>
-        <w:rPr>
-          <w:rFonts w:cs="Times New Roman"/>
-        </w:rPr>
-        <w:t xml:space="preserve"> </w:t>
-      </w:r>
-      <w:proofErr w:type="spellStart"/>
-      <w:r>
-        <w:rPr>
-          <w:rFonts w:cs="Times New Roman"/>
-        </w:rPr>
-        <w:t>Story</w:t>
-      </w:r>
-      <w:proofErr w:type="spellEnd"/>
-      <w:r>
-        <w:rPr>
-          <w:rFonts w:cs="Times New Roman"/>
-        </w:rPr>
-        <w:t xml:space="preserve"> 9, propõe-se a implementação de um sistema de </w:t>
-      </w:r>
-      <w:proofErr w:type="spellStart"/>
-      <w:r>
-        <w:rPr>
-          <w:rFonts w:cs="Times New Roman"/>
-        </w:rPr>
-        <w:t>clustering</w:t>
-      </w:r>
-      <w:proofErr w:type="spellEnd"/>
-      <w:r>
-        <w:rPr>
-          <w:rFonts w:cs="Times New Roman"/>
-        </w:rPr>
-        <w:t xml:space="preserve"> entre os servidores que suportam o SPA. Para cumprir esse objetivo, é necessário que a aplicação SPA seja executada em múltiplas máquinas. Neste sprint, a execução</w:t>
+        <w:t>Na User Story 9, propõe-se a implementação de um sistema de clustering entre os servidores que suportam o SPA. Para cumprir esse objetivo, é necessário que a aplicação SPA seja executada em múltiplas máquinas. Neste sprint, a execução</w:t>
       </w:r>
       <w:r>
         <w:rPr>
@@ -10070,21 +9100,7 @@
         <w:rPr>
           <w:rFonts w:cs="Times New Roman"/>
         </w:rPr>
-        <w:t xml:space="preserve">Com o intuito de viabilizar o sistema de </w:t>
-      </w:r>
-      <w:proofErr w:type="spellStart"/>
-      <w:r>
-        <w:rPr>
-          <w:rFonts w:cs="Times New Roman"/>
-        </w:rPr>
-        <w:t>clustering</w:t>
-      </w:r>
-      <w:proofErr w:type="spellEnd"/>
-      <w:r>
-        <w:rPr>
-          <w:rFonts w:cs="Times New Roman"/>
-        </w:rPr>
-        <w:t>, introduzimos um novo servidor (vs7</w:t>
+        <w:t>Com o intuito de viabilizar o sistema de clustering, introduzimos um novo servidor (vs7</w:t>
       </w:r>
       <w:r>
         <w:rPr>
@@ -10096,21 +9112,7 @@
         <w:rPr>
           <w:rFonts w:cs="Times New Roman"/>
         </w:rPr>
-        <w:t xml:space="preserve">), responsável pela gestão do cluster. Nesse servidor, realizamos a instalação do </w:t>
-      </w:r>
-      <w:proofErr w:type="spellStart"/>
-      <w:r>
-        <w:rPr>
-          <w:rFonts w:cs="Times New Roman"/>
-        </w:rPr>
-        <w:t>HAProxy</w:t>
-      </w:r>
-      <w:proofErr w:type="spellEnd"/>
-      <w:r>
-        <w:rPr>
-          <w:rFonts w:cs="Times New Roman"/>
-        </w:rPr>
-        <w:t xml:space="preserve"> por meio do comando:</w:t>
+        <w:t>), responsável pela gestão do cluster. Nesse servidor, realizamos a instalação do HAProxy por meio do comando:</w:t>
       </w:r>
     </w:p>
     <w:p>
@@ -10122,7 +9124,6 @@
           <w:lang w:val="en-US"/>
         </w:rPr>
       </w:pPr>
-      <w:proofErr w:type="spellStart"/>
       <w:r>
         <w:rPr>
           <w:rFonts w:eastAsia="Times New Roman" w:cs="Times New Roman"/>
@@ -10130,49 +9131,8 @@
           <w:szCs w:val="28"/>
           <w:lang w:val="en-US"/>
         </w:rPr>
-        <w:t>sudo</w:t>
-      </w:r>
-      <w:proofErr w:type="spellEnd"/>
-      <w:r>
-        <w:rPr>
-          <w:rFonts w:eastAsia="Times New Roman" w:cs="Times New Roman"/>
-          <w:sz w:val="28"/>
-          <w:szCs w:val="28"/>
-          <w:lang w:val="en-US"/>
-        </w:rPr>
-        <w:t xml:space="preserve"> apt-get update &amp;&amp; </w:t>
-      </w:r>
-      <w:proofErr w:type="spellStart"/>
-      <w:r>
-        <w:rPr>
-          <w:rFonts w:eastAsia="Times New Roman" w:cs="Times New Roman"/>
-          <w:sz w:val="28"/>
-          <w:szCs w:val="28"/>
-          <w:lang w:val="en-US"/>
-        </w:rPr>
-        <w:t>sudo</w:t>
-      </w:r>
-      <w:proofErr w:type="spellEnd"/>
-      <w:r>
-        <w:rPr>
-          <w:rFonts w:eastAsia="Times New Roman" w:cs="Times New Roman"/>
-          <w:sz w:val="28"/>
-          <w:szCs w:val="28"/>
-          <w:lang w:val="en-US"/>
-        </w:rPr>
-        <w:t xml:space="preserve"> apt-get install </w:t>
-      </w:r>
-      <w:proofErr w:type="spellStart"/>
-      <w:r>
-        <w:rPr>
-          <w:rFonts w:eastAsia="Times New Roman" w:cs="Times New Roman"/>
-          <w:sz w:val="28"/>
-          <w:szCs w:val="28"/>
-          <w:lang w:val="en-US"/>
-        </w:rPr>
-        <w:t>haproxy</w:t>
-      </w:r>
-      <w:proofErr w:type="spellEnd"/>
+        <w:t>sudo apt-get update &amp;&amp; sudo apt-get install haproxy</w:t>
+      </w:r>
     </w:p>
     <w:p>
       <w:pPr>
@@ -10185,77 +9145,7 @@
         <w:rPr>
           <w:rFonts w:cs="Times New Roman"/>
         </w:rPr>
-        <w:t xml:space="preserve">De seguida, configura-se o </w:t>
-      </w:r>
-      <w:proofErr w:type="spellStart"/>
-      <w:r>
-        <w:rPr>
-          <w:rFonts w:cs="Times New Roman"/>
-        </w:rPr>
-        <w:t>HAProxy</w:t>
-      </w:r>
-      <w:proofErr w:type="spellEnd"/>
-      <w:r>
-        <w:rPr>
-          <w:rFonts w:cs="Times New Roman"/>
-        </w:rPr>
-        <w:t xml:space="preserve">, </w:t>
-      </w:r>
-      <w:proofErr w:type="spellStart"/>
-      <w:r>
-        <w:rPr>
-          <w:rFonts w:cs="Times New Roman"/>
-        </w:rPr>
-        <w:t>atraves</w:t>
-      </w:r>
-      <w:proofErr w:type="spellEnd"/>
-      <w:r>
-        <w:rPr>
-          <w:rFonts w:cs="Times New Roman"/>
-        </w:rPr>
-        <w:t xml:space="preserve"> do ficheiro /</w:t>
-      </w:r>
-      <w:proofErr w:type="spellStart"/>
-      <w:r>
-        <w:rPr>
-          <w:rFonts w:cs="Times New Roman"/>
-        </w:rPr>
-        <w:t>etv</w:t>
-      </w:r>
-      <w:proofErr w:type="spellEnd"/>
-      <w:r>
-        <w:rPr>
-          <w:rFonts w:cs="Times New Roman"/>
-        </w:rPr>
-        <w:t>/</w:t>
-      </w:r>
-      <w:proofErr w:type="spellStart"/>
-      <w:r>
-        <w:rPr>
-          <w:rFonts w:cs="Times New Roman"/>
-        </w:rPr>
-        <w:t>haproxy</w:t>
-      </w:r>
-      <w:proofErr w:type="spellEnd"/>
-      <w:r>
-        <w:rPr>
-          <w:rFonts w:cs="Times New Roman"/>
-        </w:rPr>
-        <w:t>/</w:t>
-      </w:r>
-      <w:proofErr w:type="spellStart"/>
-      <w:r>
-        <w:rPr>
-          <w:rFonts w:cs="Times New Roman"/>
-        </w:rPr>
-        <w:t>haproxy.cfg</w:t>
-      </w:r>
-      <w:proofErr w:type="spellEnd"/>
-      <w:r>
-        <w:rPr>
-          <w:rFonts w:cs="Times New Roman"/>
-        </w:rPr>
-        <w:t xml:space="preserve">. </w:t>
+        <w:t xml:space="preserve">De seguida, configura-se o HAProxy, atraves do ficheiro /etv/haproxy/haproxy.cfg. </w:t>
       </w:r>
       <w:r>
         <w:rPr>
@@ -10326,34 +9216,14 @@
           <w:bCs/>
         </w:rPr>
       </w:pPr>
-      <w:proofErr w:type="spellStart"/>
       <w:r>
         <w:rPr>
           <w:rFonts w:eastAsia="Times New Roman" w:cs="Times New Roman"/>
           <w:b/>
           <w:bCs/>
         </w:rPr>
-        <w:t>frontend</w:t>
-      </w:r>
-      <w:proofErr w:type="spellEnd"/>
-      <w:r>
-        <w:rPr>
-          <w:rFonts w:eastAsia="Times New Roman" w:cs="Times New Roman"/>
-          <w:b/>
-          <w:bCs/>
-        </w:rPr>
-        <w:t xml:space="preserve"> </w:t>
-      </w:r>
-      <w:proofErr w:type="spellStart"/>
-      <w:r>
-        <w:rPr>
-          <w:rFonts w:eastAsia="Times New Roman" w:cs="Times New Roman"/>
-          <w:b/>
-          <w:bCs/>
-        </w:rPr>
-        <w:t>hhtp_frontend</w:t>
-      </w:r>
-      <w:proofErr w:type="spellEnd"/>
+        <w:t>frontend hhtp_frontend</w:t>
+      </w:r>
     </w:p>
     <w:p>
       <w:pPr>
@@ -10373,14 +9243,12 @@
         </w:rPr>
         <w:t xml:space="preserve">Define uma seção de configuração chamada </w:t>
       </w:r>
-      <w:proofErr w:type="spellStart"/>
       <w:r>
         <w:rPr>
           <w:rFonts w:ascii="Consolas" w:eastAsia="Consolas" w:hAnsi="Consolas" w:cs="Consolas"/>
         </w:rPr>
         <w:t>hhtp_frontend</w:t>
       </w:r>
-      <w:proofErr w:type="spellEnd"/>
       <w:r>
         <w:rPr>
           <w:rFonts w:eastAsia="Times New Roman" w:cs="Times New Roman"/>
@@ -10404,35 +9272,7 @@
         <w:rPr>
           <w:rFonts w:eastAsia="Times New Roman" w:cs="Times New Roman"/>
         </w:rPr>
-        <w:t>“</w:t>
-      </w:r>
-      <w:proofErr w:type="spellStart"/>
-      <w:r>
-        <w:rPr>
-          <w:rFonts w:eastAsia="Times New Roman" w:cs="Times New Roman"/>
-        </w:rPr>
-        <w:t>Frontend</w:t>
-      </w:r>
-      <w:proofErr w:type="spellEnd"/>
-      <w:r>
-        <w:rPr>
-          <w:rFonts w:eastAsia="Times New Roman" w:cs="Times New Roman"/>
-        </w:rPr>
-        <w:t xml:space="preserve">” é onde o </w:t>
-      </w:r>
-      <w:proofErr w:type="spellStart"/>
-      <w:r>
-        <w:rPr>
-          <w:rFonts w:eastAsia="Times New Roman" w:cs="Times New Roman"/>
-        </w:rPr>
-        <w:t>HAProxy</w:t>
-      </w:r>
-      <w:proofErr w:type="spellEnd"/>
-      <w:r>
-        <w:rPr>
-          <w:rFonts w:eastAsia="Times New Roman" w:cs="Times New Roman"/>
-        </w:rPr>
-        <w:t xml:space="preserve"> “ouve” as conexões de clientes (navegadores, aplicativos, etc.).</w:t>
+        <w:t>“Frontend” é onde o HAProxy “ouve” as conexões de clientes (navegadores, aplicativos, etc.).</w:t>
       </w:r>
     </w:p>
     <w:p>
@@ -10449,23 +9289,13 @@
           <w:bCs/>
         </w:rPr>
       </w:pPr>
-      <w:proofErr w:type="spellStart"/>
       <w:r>
         <w:rPr>
           <w:rFonts w:eastAsia="Times New Roman" w:cs="Times New Roman"/>
           <w:b/>
           <w:bCs/>
         </w:rPr>
-        <w:t>bind</w:t>
-      </w:r>
-      <w:proofErr w:type="spellEnd"/>
-      <w:r>
-        <w:rPr>
-          <w:rFonts w:eastAsia="Times New Roman" w:cs="Times New Roman"/>
-          <w:b/>
-          <w:bCs/>
-        </w:rPr>
-        <w:t xml:space="preserve"> 10.9.22.231:80</w:t>
+        <w:t>bind 10.9.22.231:80</w:t>
       </w:r>
     </w:p>
     <w:p>
@@ -10484,21 +9314,7 @@
         <w:rPr>
           <w:rFonts w:eastAsia="Times New Roman" w:cs="Times New Roman"/>
         </w:rPr>
-        <w:t xml:space="preserve">Indica que o </w:t>
-      </w:r>
-      <w:proofErr w:type="spellStart"/>
-      <w:r>
-        <w:rPr>
-          <w:rFonts w:eastAsia="Times New Roman" w:cs="Times New Roman"/>
-        </w:rPr>
-        <w:t>HAProxy</w:t>
-      </w:r>
-      <w:proofErr w:type="spellEnd"/>
-      <w:r>
-        <w:rPr>
-          <w:rFonts w:eastAsia="Times New Roman" w:cs="Times New Roman"/>
-        </w:rPr>
-        <w:t xml:space="preserve"> deve </w:t>
+        <w:t xml:space="preserve">Indica que o HAProxy deve </w:t>
       </w:r>
       <w:r>
         <w:rPr>
@@ -10512,21 +9328,7 @@
         <w:rPr>
           <w:rFonts w:eastAsia="Times New Roman" w:cs="Times New Roman"/>
         </w:rPr>
-        <w:t xml:space="preserve"> (</w:t>
-      </w:r>
-      <w:proofErr w:type="spellStart"/>
-      <w:r>
-        <w:rPr>
-          <w:rFonts w:eastAsia="Times New Roman" w:cs="Times New Roman"/>
-        </w:rPr>
-        <w:t>listen</w:t>
-      </w:r>
-      <w:proofErr w:type="spellEnd"/>
-      <w:r>
-        <w:rPr>
-          <w:rFonts w:eastAsia="Times New Roman" w:cs="Times New Roman"/>
-        </w:rPr>
-        <w:t xml:space="preserve">) no endereço IP </w:t>
+        <w:t xml:space="preserve"> (listen) no endereço IP </w:t>
       </w:r>
       <w:r>
         <w:rPr>
@@ -10586,35 +9388,7 @@
         <w:rPr>
           <w:rFonts w:eastAsia="Times New Roman" w:cs="Times New Roman"/>
         </w:rPr>
-        <w:t xml:space="preserve"> (ou ao </w:t>
-      </w:r>
-      <w:proofErr w:type="spellStart"/>
-      <w:r>
-        <w:rPr>
-          <w:rFonts w:eastAsia="Times New Roman" w:cs="Times New Roman"/>
-        </w:rPr>
-        <w:t>hostname</w:t>
-      </w:r>
-      <w:proofErr w:type="spellEnd"/>
-      <w:r>
-        <w:rPr>
-          <w:rFonts w:eastAsia="Times New Roman" w:cs="Times New Roman"/>
-        </w:rPr>
-        <w:t xml:space="preserve"> que aponte para esse IP) será tratada por este </w:t>
-      </w:r>
-      <w:proofErr w:type="spellStart"/>
-      <w:r>
-        <w:rPr>
-          <w:rFonts w:eastAsia="Times New Roman" w:cs="Times New Roman"/>
-        </w:rPr>
-        <w:t>frontend</w:t>
-      </w:r>
-      <w:proofErr w:type="spellEnd"/>
-      <w:r>
-        <w:rPr>
-          <w:rFonts w:eastAsia="Times New Roman" w:cs="Times New Roman"/>
-        </w:rPr>
-        <w:t>.</w:t>
+        <w:t xml:space="preserve"> (ou ao hostname que aponte para esse IP) será tratada por este frontend.</w:t>
       </w:r>
     </w:p>
     <w:p>
@@ -10631,34 +9405,14 @@
           <w:bCs/>
         </w:rPr>
       </w:pPr>
-      <w:proofErr w:type="spellStart"/>
       <w:r>
         <w:rPr>
           <w:rFonts w:eastAsia="Times New Roman" w:cs="Times New Roman"/>
           <w:b/>
           <w:bCs/>
         </w:rPr>
-        <w:t>mode</w:t>
-      </w:r>
-      <w:proofErr w:type="spellEnd"/>
-      <w:r>
-        <w:rPr>
-          <w:rFonts w:eastAsia="Times New Roman" w:cs="Times New Roman"/>
-          <w:b/>
-          <w:bCs/>
-        </w:rPr>
-        <w:t xml:space="preserve"> </w:t>
-      </w:r>
-      <w:proofErr w:type="spellStart"/>
-      <w:r>
-        <w:rPr>
-          <w:rFonts w:eastAsia="Times New Roman" w:cs="Times New Roman"/>
-          <w:b/>
-          <w:bCs/>
-        </w:rPr>
-        <w:t>http</w:t>
-      </w:r>
-      <w:proofErr w:type="spellEnd"/>
+        <w:t>mode http</w:t>
+      </w:r>
     </w:p>
     <w:p>
       <w:pPr>
@@ -10676,35 +9430,7 @@
         <w:rPr>
           <w:rFonts w:eastAsia="Times New Roman" w:cs="Times New Roman"/>
         </w:rPr>
-        <w:t xml:space="preserve">Define que o tráfego será tratado como HTTP, permitindo que o </w:t>
-      </w:r>
-      <w:proofErr w:type="spellStart"/>
-      <w:r>
-        <w:rPr>
-          <w:rFonts w:eastAsia="Times New Roman" w:cs="Times New Roman"/>
-        </w:rPr>
-        <w:t>HAProxy</w:t>
-      </w:r>
-      <w:proofErr w:type="spellEnd"/>
-      <w:r>
-        <w:rPr>
-          <w:rFonts w:eastAsia="Times New Roman" w:cs="Times New Roman"/>
-        </w:rPr>
-        <w:t xml:space="preserve"> inspecione cabeçalhos HTTP, faça </w:t>
-      </w:r>
-      <w:proofErr w:type="spellStart"/>
-      <w:r>
-        <w:rPr>
-          <w:rFonts w:eastAsia="Times New Roman" w:cs="Times New Roman"/>
-        </w:rPr>
-        <w:t>redirecionamentos</w:t>
-      </w:r>
-      <w:proofErr w:type="spellEnd"/>
-      <w:r>
-        <w:rPr>
-          <w:rFonts w:eastAsia="Times New Roman" w:cs="Times New Roman"/>
-        </w:rPr>
-        <w:t xml:space="preserve"> e use outras funcionalidades específicas de HTTP.</w:t>
+        <w:t>Define que o tráfego será tratado como HTTP, permitindo que o HAProxy inspecione cabeçalhos HTTP, faça redirecionamentos e use outras funcionalidades específicas de HTTP.</w:t>
       </w:r>
     </w:p>
     <w:p>
@@ -10721,34 +9447,14 @@
           <w:bCs/>
         </w:rPr>
       </w:pPr>
-      <w:proofErr w:type="spellStart"/>
       <w:r>
         <w:rPr>
           <w:rFonts w:eastAsia="Times New Roman" w:cs="Times New Roman"/>
           <w:b/>
           <w:bCs/>
         </w:rPr>
-        <w:t>default_backend</w:t>
-      </w:r>
-      <w:proofErr w:type="spellEnd"/>
-      <w:r>
-        <w:rPr>
-          <w:rFonts w:eastAsia="Times New Roman" w:cs="Times New Roman"/>
-          <w:b/>
-          <w:bCs/>
-        </w:rPr>
-        <w:t xml:space="preserve"> </w:t>
-      </w:r>
-      <w:proofErr w:type="spellStart"/>
-      <w:r>
-        <w:rPr>
-          <w:rFonts w:eastAsia="Times New Roman" w:cs="Times New Roman"/>
-          <w:b/>
-          <w:bCs/>
-        </w:rPr>
-        <w:t>http_backend</w:t>
-      </w:r>
-      <w:proofErr w:type="spellEnd"/>
+        <w:t>default_backend http_backend</w:t>
+      </w:r>
     </w:p>
     <w:p>
       <w:pPr>
@@ -10766,21 +9472,7 @@
         <w:rPr>
           <w:rFonts w:eastAsia="Times New Roman" w:cs="Times New Roman"/>
         </w:rPr>
-        <w:t xml:space="preserve">Diz ao </w:t>
-      </w:r>
-      <w:proofErr w:type="spellStart"/>
-      <w:r>
-        <w:rPr>
-          <w:rFonts w:eastAsia="Times New Roman" w:cs="Times New Roman"/>
-        </w:rPr>
-        <w:t>HAProxy</w:t>
-      </w:r>
-      <w:proofErr w:type="spellEnd"/>
-      <w:r>
-        <w:rPr>
-          <w:rFonts w:eastAsia="Times New Roman" w:cs="Times New Roman"/>
-        </w:rPr>
-        <w:t xml:space="preserve"> que, </w:t>
+        <w:t xml:space="preserve">Diz ao HAProxy que, </w:t>
       </w:r>
       <w:r>
         <w:rPr>
@@ -10794,23 +9486,8 @@
         <w:rPr>
           <w:rFonts w:eastAsia="Times New Roman" w:cs="Times New Roman"/>
         </w:rPr>
-        <w:t xml:space="preserve">, todas as conexões recebidas neste </w:t>
-      </w:r>
-      <w:proofErr w:type="spellStart"/>
-      <w:r>
-        <w:rPr>
-          <w:rFonts w:eastAsia="Times New Roman" w:cs="Times New Roman"/>
-        </w:rPr>
-        <w:t>frontend</w:t>
-      </w:r>
-      <w:proofErr w:type="spellEnd"/>
-      <w:r>
-        <w:rPr>
-          <w:rFonts w:eastAsia="Times New Roman" w:cs="Times New Roman"/>
-        </w:rPr>
-        <w:t xml:space="preserve"> serão encaminhadas para o </w:t>
-      </w:r>
-      <w:proofErr w:type="spellStart"/>
+        <w:t xml:space="preserve">, todas as conexões recebidas neste frontend serão encaminhadas para o </w:t>
+      </w:r>
       <w:r>
         <w:rPr>
           <w:rFonts w:eastAsia="Times New Roman" w:cs="Times New Roman"/>
@@ -10819,21 +9496,18 @@
         </w:rPr>
         <w:t>backend</w:t>
       </w:r>
-      <w:proofErr w:type="spellEnd"/>
       <w:r>
         <w:rPr>
           <w:rFonts w:eastAsia="Times New Roman" w:cs="Times New Roman"/>
         </w:rPr>
         <w:t xml:space="preserve"> chamado </w:t>
       </w:r>
-      <w:proofErr w:type="spellStart"/>
       <w:r>
         <w:rPr>
           <w:rFonts w:ascii="Consolas" w:eastAsia="Consolas" w:hAnsi="Consolas" w:cs="Consolas"/>
         </w:rPr>
         <w:t>http_backend</w:t>
       </w:r>
-      <w:proofErr w:type="spellEnd"/>
       <w:r>
         <w:rPr>
           <w:rFonts w:eastAsia="Times New Roman" w:cs="Times New Roman"/>
@@ -10973,34 +9647,14 @@
         </w:rPr>
         <w:t xml:space="preserve"> </w:t>
       </w:r>
-      <w:proofErr w:type="spellStart"/>
       <w:r>
         <w:rPr>
           <w:rFonts w:eastAsia="Times New Roman" w:cs="Times New Roman"/>
           <w:b/>
           <w:bCs/>
         </w:rPr>
-        <w:t>backend</w:t>
-      </w:r>
-      <w:proofErr w:type="spellEnd"/>
-      <w:r>
-        <w:rPr>
-          <w:rFonts w:eastAsia="Times New Roman" w:cs="Times New Roman"/>
-          <w:b/>
-          <w:bCs/>
-        </w:rPr>
-        <w:t xml:space="preserve"> </w:t>
-      </w:r>
-      <w:proofErr w:type="spellStart"/>
-      <w:r>
-        <w:rPr>
-          <w:rFonts w:eastAsia="Times New Roman" w:cs="Times New Roman"/>
-          <w:b/>
-          <w:bCs/>
-        </w:rPr>
-        <w:t>http_backend</w:t>
-      </w:r>
-      <w:proofErr w:type="spellEnd"/>
+        <w:t>backend http_backend</w:t>
+      </w:r>
     </w:p>
     <w:p>
       <w:pPr>
@@ -11020,7 +9674,6 @@
         </w:rPr>
         <w:t xml:space="preserve">Inicia a definição de um </w:t>
       </w:r>
-      <w:proofErr w:type="spellStart"/>
       <w:r>
         <w:rPr>
           <w:rFonts w:eastAsia="Times New Roman" w:cs="Times New Roman"/>
@@ -11029,21 +9682,18 @@
         </w:rPr>
         <w:t>backend</w:t>
       </w:r>
-      <w:proofErr w:type="spellEnd"/>
       <w:r>
         <w:rPr>
           <w:rFonts w:eastAsia="Times New Roman" w:cs="Times New Roman"/>
         </w:rPr>
         <w:t xml:space="preserve"> chamado </w:t>
       </w:r>
-      <w:proofErr w:type="spellStart"/>
       <w:r>
         <w:rPr>
           <w:rFonts w:ascii="Consolas" w:eastAsia="Consolas" w:hAnsi="Consolas" w:cs="Consolas"/>
         </w:rPr>
         <w:t>http_backend</w:t>
       </w:r>
-      <w:proofErr w:type="spellEnd"/>
       <w:r>
         <w:rPr>
           <w:rFonts w:eastAsia="Times New Roman" w:cs="Times New Roman"/>
@@ -11067,21 +9717,7 @@
         <w:rPr>
           <w:rFonts w:eastAsia="Times New Roman" w:cs="Times New Roman"/>
         </w:rPr>
-        <w:t xml:space="preserve">O </w:t>
-      </w:r>
-      <w:proofErr w:type="spellStart"/>
-      <w:r>
-        <w:rPr>
-          <w:rFonts w:eastAsia="Times New Roman" w:cs="Times New Roman"/>
-        </w:rPr>
-        <w:t>backend</w:t>
-      </w:r>
-      <w:proofErr w:type="spellEnd"/>
-      <w:r>
-        <w:rPr>
-          <w:rFonts w:eastAsia="Times New Roman" w:cs="Times New Roman"/>
-        </w:rPr>
-        <w:t xml:space="preserve"> descreve </w:t>
+        <w:t xml:space="preserve">O backend descreve </w:t>
       </w:r>
       <w:r>
         <w:rPr>
@@ -11095,21 +9731,7 @@
         <w:rPr>
           <w:rFonts w:eastAsia="Times New Roman" w:cs="Times New Roman"/>
         </w:rPr>
-        <w:t xml:space="preserve"> (quais servidores) as requisições do </w:t>
-      </w:r>
-      <w:proofErr w:type="spellStart"/>
-      <w:r>
-        <w:rPr>
-          <w:rFonts w:eastAsia="Times New Roman" w:cs="Times New Roman"/>
-        </w:rPr>
-        <w:t>frontend</w:t>
-      </w:r>
-      <w:proofErr w:type="spellEnd"/>
-      <w:r>
-        <w:rPr>
-          <w:rFonts w:eastAsia="Times New Roman" w:cs="Times New Roman"/>
-        </w:rPr>
-        <w:t xml:space="preserve"> serão encaminhadas e </w:t>
+        <w:t xml:space="preserve"> (quais servidores) as requisições do frontend serão encaminhadas e </w:t>
       </w:r>
       <w:r>
         <w:rPr>
@@ -11140,34 +9762,14 @@
           <w:bCs/>
         </w:rPr>
       </w:pPr>
-      <w:proofErr w:type="spellStart"/>
       <w:r>
         <w:rPr>
           <w:rFonts w:eastAsia="Times New Roman" w:cs="Times New Roman"/>
           <w:b/>
           <w:bCs/>
         </w:rPr>
-        <w:t>mode</w:t>
-      </w:r>
-      <w:proofErr w:type="spellEnd"/>
-      <w:r>
-        <w:rPr>
-          <w:rFonts w:eastAsia="Times New Roman" w:cs="Times New Roman"/>
-          <w:b/>
-          <w:bCs/>
-        </w:rPr>
-        <w:t xml:space="preserve"> </w:t>
-      </w:r>
-      <w:proofErr w:type="spellStart"/>
-      <w:r>
-        <w:rPr>
-          <w:rFonts w:eastAsia="Times New Roman" w:cs="Times New Roman"/>
-          <w:b/>
-          <w:bCs/>
-        </w:rPr>
-        <w:t>http</w:t>
-      </w:r>
-      <w:proofErr w:type="spellEnd"/>
+        <w:t>mode http</w:t>
+      </w:r>
     </w:p>
     <w:p>
       <w:pPr>
@@ -11185,21 +9787,7 @@
         <w:rPr>
           <w:rFonts w:eastAsia="Times New Roman" w:cs="Times New Roman"/>
         </w:rPr>
-        <w:t xml:space="preserve">Assim como no </w:t>
-      </w:r>
-      <w:proofErr w:type="spellStart"/>
-      <w:r>
-        <w:rPr>
-          <w:rFonts w:eastAsia="Times New Roman" w:cs="Times New Roman"/>
-        </w:rPr>
-        <w:t>frontend</w:t>
-      </w:r>
-      <w:proofErr w:type="spellEnd"/>
-      <w:r>
-        <w:rPr>
-          <w:rFonts w:eastAsia="Times New Roman" w:cs="Times New Roman"/>
-        </w:rPr>
-        <w:t>, define que o tratamento das conexões aqui será em nível HTTP (ao invés de TCP, por exemplo).</w:t>
+        <w:t>Assim como no frontend, define que o tratamento das conexões aqui será em nível HTTP (ao invés de TCP, por exemplo).</w:t>
       </w:r>
     </w:p>
     <w:p>
@@ -11241,18 +9829,8 @@
           <w:b/>
           <w:bCs/>
         </w:rPr>
-        <w:t xml:space="preserve">balance </w:t>
-      </w:r>
-      <w:proofErr w:type="spellStart"/>
-      <w:r>
-        <w:rPr>
-          <w:rFonts w:eastAsia="Times New Roman" w:cs="Times New Roman"/>
-          <w:b/>
-          <w:bCs/>
-        </w:rPr>
-        <w:t>roundrobin</w:t>
-      </w:r>
-      <w:proofErr w:type="spellEnd"/>
+        <w:t>balance roundrobin</w:t>
+      </w:r>
     </w:p>
     <w:p>
       <w:pPr>
@@ -11303,35 +9881,7 @@
         <w:rPr>
           <w:rFonts w:eastAsia="Times New Roman" w:cs="Times New Roman"/>
         </w:rPr>
-        <w:t>“Round-</w:t>
-      </w:r>
-      <w:proofErr w:type="spellStart"/>
-      <w:r>
-        <w:rPr>
-          <w:rFonts w:eastAsia="Times New Roman" w:cs="Times New Roman"/>
-        </w:rPr>
-        <w:t>robin</w:t>
-      </w:r>
-      <w:proofErr w:type="spellEnd"/>
-      <w:r>
-        <w:rPr>
-          <w:rFonts w:eastAsia="Times New Roman" w:cs="Times New Roman"/>
-        </w:rPr>
-        <w:t xml:space="preserve">” significa que o </w:t>
-      </w:r>
-      <w:proofErr w:type="spellStart"/>
-      <w:r>
-        <w:rPr>
-          <w:rFonts w:eastAsia="Times New Roman" w:cs="Times New Roman"/>
-        </w:rPr>
-        <w:t>HAProxy</w:t>
-      </w:r>
-      <w:proofErr w:type="spellEnd"/>
-      <w:r>
-        <w:rPr>
-          <w:rFonts w:eastAsia="Times New Roman" w:cs="Times New Roman"/>
-        </w:rPr>
-        <w:t xml:space="preserve"> enviará cada nova requisição para o próximo servidor na lista, de forma cíclica e equilibrada.</w:t>
+        <w:t>“Round-robin” significa que o HAProxy enviará cada nova requisição para o próximo servidor na lista, de forma cíclica e equilibrada.</w:t>
       </w:r>
     </w:p>
     <w:p>
@@ -11348,52 +9898,14 @@
           <w:bCs/>
         </w:rPr>
       </w:pPr>
-      <w:proofErr w:type="spellStart"/>
       <w:r>
         <w:rPr>
           <w:rFonts w:eastAsia="Times New Roman" w:cs="Times New Roman"/>
           <w:b/>
           <w:bCs/>
         </w:rPr>
-        <w:t>option</w:t>
-      </w:r>
-      <w:proofErr w:type="spellEnd"/>
-      <w:r>
-        <w:rPr>
-          <w:rFonts w:eastAsia="Times New Roman" w:cs="Times New Roman"/>
-          <w:b/>
-          <w:bCs/>
-        </w:rPr>
-        <w:t xml:space="preserve"> </w:t>
-      </w:r>
-      <w:proofErr w:type="spellStart"/>
-      <w:r>
-        <w:rPr>
-          <w:rFonts w:eastAsia="Times New Roman" w:cs="Times New Roman"/>
-          <w:b/>
-          <w:bCs/>
-        </w:rPr>
-        <w:t>httpchk</w:t>
-      </w:r>
-      <w:proofErr w:type="spellEnd"/>
-      <w:r>
-        <w:rPr>
-          <w:rFonts w:eastAsia="Times New Roman" w:cs="Times New Roman"/>
-          <w:b/>
-          <w:bCs/>
-        </w:rPr>
-        <w:t xml:space="preserve"> GET /</w:t>
-      </w:r>
-      <w:proofErr w:type="spellStart"/>
-      <w:r>
-        <w:rPr>
-          <w:rFonts w:eastAsia="Times New Roman" w:cs="Times New Roman"/>
-          <w:b/>
-          <w:bCs/>
-        </w:rPr>
-        <w:t>health</w:t>
-      </w:r>
-      <w:proofErr w:type="spellEnd"/>
+        <w:t>option httpchk GET /health</w:t>
+      </w:r>
     </w:p>
     <w:p>
       <w:pPr>
@@ -11413,41 +9925,13 @@
         </w:rPr>
         <w:t xml:space="preserve">Esta opção configura o </w:t>
       </w:r>
-      <w:proofErr w:type="spellStart"/>
       <w:r>
         <w:rPr>
           <w:rFonts w:eastAsia="Times New Roman" w:cs="Times New Roman"/>
           <w:b/>
           <w:bCs/>
         </w:rPr>
-        <w:t>health</w:t>
-      </w:r>
-      <w:proofErr w:type="spellEnd"/>
-      <w:r>
-        <w:rPr>
-          <w:rFonts w:eastAsia="Times New Roman" w:cs="Times New Roman"/>
-          <w:b/>
-          <w:bCs/>
-        </w:rPr>
-        <w:t xml:space="preserve"> </w:t>
-      </w:r>
-      <w:proofErr w:type="spellStart"/>
-      <w:r>
-        <w:rPr>
-          <w:rFonts w:eastAsia="Times New Roman" w:cs="Times New Roman"/>
-          <w:b/>
-          <w:bCs/>
-        </w:rPr>
-        <w:t>check</w:t>
-      </w:r>
-      <w:proofErr w:type="spellEnd"/>
-      <w:r>
-        <w:rPr>
-          <w:rFonts w:eastAsia="Times New Roman" w:cs="Times New Roman"/>
-          <w:b/>
-          <w:bCs/>
-        </w:rPr>
-        <w:t xml:space="preserve"> HTTP</w:t>
+        <w:t>health check HTTP</w:t>
       </w:r>
       <w:r>
         <w:rPr>
@@ -11472,36 +9956,14 @@
         <w:rPr>
           <w:rFonts w:eastAsia="Times New Roman" w:cs="Times New Roman"/>
         </w:rPr>
-        <w:t xml:space="preserve">O </w:t>
-      </w:r>
-      <w:proofErr w:type="spellStart"/>
-      <w:r>
-        <w:rPr>
-          <w:rFonts w:eastAsia="Times New Roman" w:cs="Times New Roman"/>
-        </w:rPr>
-        <w:t>HAProxy</w:t>
-      </w:r>
-      <w:proofErr w:type="spellEnd"/>
-      <w:r>
-        <w:rPr>
-          <w:rFonts w:eastAsia="Times New Roman" w:cs="Times New Roman"/>
-        </w:rPr>
-        <w:t xml:space="preserve"> fará requisições do tipo </w:t>
+        <w:t xml:space="preserve">O HAProxy fará requisições do tipo </w:t>
       </w:r>
       <w:r>
         <w:rPr>
           <w:rFonts w:ascii="Consolas" w:eastAsia="Consolas" w:hAnsi="Consolas" w:cs="Consolas"/>
         </w:rPr>
-        <w:t>GET /</w:t>
-      </w:r>
-      <w:proofErr w:type="spellStart"/>
-      <w:r>
-        <w:rPr>
-          <w:rFonts w:ascii="Consolas" w:eastAsia="Consolas" w:hAnsi="Consolas" w:cs="Consolas"/>
-        </w:rPr>
-        <w:t>health</w:t>
-      </w:r>
-      <w:proofErr w:type="spellEnd"/>
+        <w:t>GET /health</w:t>
+      </w:r>
       <w:r>
         <w:rPr>
           <w:rFonts w:eastAsia="Times New Roman" w:cs="Times New Roman"/>
@@ -11548,18 +10010,8 @@
           <w:b/>
           <w:bCs/>
         </w:rPr>
-        <w:t xml:space="preserve">server backup_server1 10.9.22.246:80 </w:t>
-      </w:r>
-      <w:proofErr w:type="spellStart"/>
-      <w:r>
-        <w:rPr>
-          <w:rFonts w:eastAsia="Times New Roman" w:cs="Times New Roman"/>
-          <w:b/>
-          <w:bCs/>
-        </w:rPr>
-        <w:t>check</w:t>
-      </w:r>
-      <w:proofErr w:type="spellEnd"/>
+        <w:t>server backup_server1 10.9.22.246:80 check</w:t>
+      </w:r>
     </w:p>
     <w:p>
       <w:pPr>
@@ -11634,61 +10086,17 @@
         </w:rPr>
         <w:t xml:space="preserve">O parâmetro </w:t>
       </w:r>
-      <w:proofErr w:type="spellStart"/>
       <w:r>
         <w:rPr>
           <w:rFonts w:ascii="Consolas" w:eastAsia="Consolas" w:hAnsi="Consolas" w:cs="Consolas"/>
         </w:rPr>
         <w:t>check</w:t>
       </w:r>
-      <w:proofErr w:type="spellEnd"/>
       <w:r>
         <w:rPr>
           <w:rFonts w:eastAsia="Times New Roman" w:cs="Times New Roman"/>
         </w:rPr>
-        <w:t xml:space="preserve"> indica que o </w:t>
-      </w:r>
-      <w:proofErr w:type="spellStart"/>
-      <w:r>
-        <w:rPr>
-          <w:rFonts w:eastAsia="Times New Roman" w:cs="Times New Roman"/>
-        </w:rPr>
-        <w:t>HAProxy</w:t>
-      </w:r>
-      <w:proofErr w:type="spellEnd"/>
-      <w:r>
-        <w:rPr>
-          <w:rFonts w:eastAsia="Times New Roman" w:cs="Times New Roman"/>
-        </w:rPr>
-        <w:t xml:space="preserve"> deve fazer verificações de saúde (</w:t>
-      </w:r>
-      <w:proofErr w:type="spellStart"/>
-      <w:r>
-        <w:rPr>
-          <w:rFonts w:eastAsia="Times New Roman" w:cs="Times New Roman"/>
-        </w:rPr>
-        <w:t>health</w:t>
-      </w:r>
-      <w:proofErr w:type="spellEnd"/>
-      <w:r>
-        <w:rPr>
-          <w:rFonts w:eastAsia="Times New Roman" w:cs="Times New Roman"/>
-        </w:rPr>
-        <w:t xml:space="preserve"> </w:t>
-      </w:r>
-      <w:proofErr w:type="spellStart"/>
-      <w:r>
-        <w:rPr>
-          <w:rFonts w:eastAsia="Times New Roman" w:cs="Times New Roman"/>
-        </w:rPr>
-        <w:t>checks</w:t>
-      </w:r>
-      <w:proofErr w:type="spellEnd"/>
-      <w:r>
-        <w:rPr>
-          <w:rFonts w:eastAsia="Times New Roman" w:cs="Times New Roman"/>
-        </w:rPr>
-        <w:t>) nesse servidor.</w:t>
+        <w:t xml:space="preserve"> indica que o HAProxy deve fazer verificações de saúde (health checks) nesse servidor.</w:t>
       </w:r>
     </w:p>
     <w:p>
@@ -11730,18 +10138,8 @@
           <w:b/>
           <w:bCs/>
         </w:rPr>
-        <w:t xml:space="preserve">server backup_server2 10.9.22.38:80 </w:t>
-      </w:r>
-      <w:proofErr w:type="spellStart"/>
-      <w:r>
-        <w:rPr>
-          <w:rFonts w:eastAsia="Times New Roman" w:cs="Times New Roman"/>
-          <w:b/>
-          <w:bCs/>
-        </w:rPr>
-        <w:t>check</w:t>
-      </w:r>
-      <w:proofErr w:type="spellEnd"/>
+        <w:t>server backup_server2 10.9.22.38:80 check</w:t>
+      </w:r>
     </w:p>
     <w:p>
       <w:pPr>
@@ -11804,33 +10202,17 @@
         </w:rPr>
         <w:t xml:space="preserve">Assim como o anterior, possui </w:t>
       </w:r>
-      <w:proofErr w:type="spellStart"/>
       <w:r>
         <w:rPr>
           <w:rFonts w:ascii="Consolas" w:eastAsia="Consolas" w:hAnsi="Consolas" w:cs="Consolas"/>
         </w:rPr>
         <w:t>check</w:t>
       </w:r>
-      <w:proofErr w:type="spellEnd"/>
       <w:r>
         <w:rPr>
           <w:rFonts w:eastAsia="Times New Roman" w:cs="Times New Roman"/>
         </w:rPr>
-        <w:t xml:space="preserve"> habilitado, participando do balanceamento no modo “</w:t>
-      </w:r>
-      <w:proofErr w:type="spellStart"/>
-      <w:r>
-        <w:rPr>
-          <w:rFonts w:eastAsia="Times New Roman" w:cs="Times New Roman"/>
-        </w:rPr>
-        <w:t>roundrobin</w:t>
-      </w:r>
-      <w:proofErr w:type="spellEnd"/>
-      <w:r>
-        <w:rPr>
-          <w:rFonts w:eastAsia="Times New Roman" w:cs="Times New Roman"/>
-        </w:rPr>
-        <w:t>”.</w:t>
+        <w:t xml:space="preserve"> habilitado, participando do balanceamento no modo “roundrobin”.</w:t>
       </w:r>
     </w:p>
     <w:p>
@@ -11851,58 +10233,17 @@
         <w:rPr>
           <w:rFonts w:cs="Times New Roman"/>
         </w:rPr>
-        <w:t xml:space="preserve">Apesar de ainda não ter sido possível implementar todas as funcionalidades de </w:t>
-      </w:r>
-      <w:proofErr w:type="spellStart"/>
-      <w:r>
-        <w:rPr>
-          <w:rFonts w:cs="Times New Roman"/>
-        </w:rPr>
-        <w:t>clustering</w:t>
-      </w:r>
-      <w:proofErr w:type="spellEnd"/>
-      <w:r>
-        <w:rPr>
-          <w:rFonts w:cs="Times New Roman"/>
-        </w:rPr>
-        <w:t xml:space="preserve"> previstas, a configuração atual já possibilita verificar o estado dos servidores através do </w:t>
-      </w:r>
-      <w:proofErr w:type="spellStart"/>
-      <w:r>
-        <w:rPr>
-          <w:rFonts w:cs="Times New Roman"/>
-        </w:rPr>
-        <w:t>HAProxy</w:t>
-      </w:r>
-      <w:proofErr w:type="spellEnd"/>
-      <w:r>
-        <w:rPr>
-          <w:rFonts w:cs="Times New Roman"/>
-        </w:rPr>
-        <w:t>. Isso permite monitorizar cada servidor, identificar problemas antecipadamente e, assim, criar uma base sólida para evoluir futuramente a solução e alcançar a total redundância e alta disponibilidade desejadas.</w:t>
+        <w:t>Apesar de ainda não ter sido possível implementar todas as funcionalidades de clustering previstas, a configuração atual já possibilita verificar o estado dos servidores através do HAProxy. Isso permite monitorizar cada servidor, identificar problemas antecipadamente e, assim, criar uma base sólida para evoluir futuramente a solução e alcançar a total redundância e alta disponibilidade desejadas.</w:t>
       </w:r>
     </w:p>
     <w:p>
       <w:pPr>
         <w:pStyle w:val="Heading1"/>
       </w:pPr>
-      <w:bookmarkStart w:id="32" w:name="_Toc187003591"/>
-      <w:proofErr w:type="spellStart"/>
+      <w:bookmarkStart w:id="32" w:name="_Toc187004052"/>
       <w:r>
         <w:lastRenderedPageBreak/>
-        <w:t>User</w:t>
-      </w:r>
-      <w:proofErr w:type="spellEnd"/>
-      <w:r>
-        <w:t xml:space="preserve"> </w:t>
-      </w:r>
-      <w:proofErr w:type="spellStart"/>
-      <w:r>
-        <w:t>Story</w:t>
-      </w:r>
-      <w:proofErr w:type="spellEnd"/>
-      <w:r>
-        <w:t xml:space="preserve"> 10</w:t>
+        <w:t>User Story 10</w:t>
       </w:r>
       <w:bookmarkEnd w:id="32"/>
     </w:p>
@@ -11913,23 +10254,7 @@
       </w:pPr>
       <w:r>
         <w:tab/>
-        <w:t xml:space="preserve">Na </w:t>
-      </w:r>
-      <w:proofErr w:type="spellStart"/>
-      <w:r>
-        <w:t>user</w:t>
-      </w:r>
-      <w:proofErr w:type="spellEnd"/>
-      <w:r>
-        <w:t xml:space="preserve"> </w:t>
-      </w:r>
-      <w:proofErr w:type="spellStart"/>
-      <w:r>
-        <w:t>story</w:t>
-      </w:r>
-      <w:proofErr w:type="spellEnd"/>
-      <w:r>
-        <w:t xml:space="preserve"> 10, é pedido o seguinte: “</w:t>
+        <w:t>Na user story 10, é pedido o seguinte: “</w:t>
       </w:r>
       <w:r>
         <w:t>Como administrador de sistemas quero que o administrador tenha um acesso SSH à máquina virtual apenas por certificado, sem recurso a password</w:t>
@@ -12080,7 +10405,6 @@
       <w:r>
         <w:t>“</w:t>
       </w:r>
-      <w:proofErr w:type="spellStart"/>
       <w:r>
         <w:rPr>
           <w:i/>
@@ -12088,7 +10412,6 @@
         </w:rPr>
         <w:t>ssh-keygen</w:t>
       </w:r>
-      <w:proofErr w:type="spellEnd"/>
       <w:r>
         <w:t>”</w:t>
       </w:r>
@@ -12099,15 +10422,7 @@
         <w:t xml:space="preserve"> </w:t>
       </w:r>
       <w:r>
-        <w:t xml:space="preserve">Por </w:t>
-      </w:r>
-      <w:proofErr w:type="spellStart"/>
-      <w:r>
-        <w:t>default</w:t>
-      </w:r>
-      <w:proofErr w:type="spellEnd"/>
-      <w:r>
-        <w:t xml:space="preserve">, </w:t>
+        <w:t xml:space="preserve">Por default, </w:t>
       </w:r>
       <w:r>
         <w:t xml:space="preserve">a chave é armazenada </w:t>
@@ -12120,33 +10435,8 @@
           <w:i/>
           <w:iCs/>
         </w:rPr>
-        <w:t>~/.</w:t>
-      </w:r>
-      <w:proofErr w:type="spellStart"/>
-      <w:r>
-        <w:rPr>
-          <w:i/>
-          <w:iCs/>
-        </w:rPr>
-        <w:t>ssh</w:t>
-      </w:r>
-      <w:proofErr w:type="spellEnd"/>
-      <w:r>
-        <w:rPr>
-          <w:i/>
-          <w:iCs/>
-        </w:rPr>
-        <w:t>/</w:t>
-      </w:r>
-      <w:proofErr w:type="spellStart"/>
-      <w:r>
-        <w:rPr>
-          <w:i/>
-          <w:iCs/>
-        </w:rPr>
-        <w:t>id_rsa</w:t>
-      </w:r>
-      <w:proofErr w:type="spellEnd"/>
+        <w:t>~/.ssh/id_rsa</w:t>
+      </w:r>
       <w:r>
         <w:t>”</w:t>
       </w:r>
@@ -12270,37 +10560,12 @@
       <w:r>
         <w:t>“</w:t>
       </w:r>
-      <w:proofErr w:type="spellStart"/>
       <w:r>
         <w:rPr>
           <w:i/>
           <w:iCs/>
         </w:rPr>
-        <w:t>ssh</w:t>
-      </w:r>
-      <w:proofErr w:type="spellEnd"/>
-      <w:r>
-        <w:rPr>
-          <w:i/>
-          <w:iCs/>
-        </w:rPr>
-        <w:t>-</w:t>
-      </w:r>
-      <w:proofErr w:type="spellStart"/>
-      <w:r>
-        <w:rPr>
-          <w:i/>
-          <w:iCs/>
-        </w:rPr>
-        <w:t>copy</w:t>
-      </w:r>
-      <w:proofErr w:type="spellEnd"/>
-      <w:r>
-        <w:rPr>
-          <w:i/>
-          <w:iCs/>
-        </w:rPr>
-        <w:t>-id root@</w:t>
+        <w:t>ssh-copy-id root@</w:t>
       </w:r>
       <w:r>
         <w:rPr>
@@ -12390,47 +10655,13 @@
       <w:r>
         <w:t>, vamos usar o comando “</w:t>
       </w:r>
-      <w:proofErr w:type="spellStart"/>
       <w:r>
         <w:rPr>
           <w:i/>
           <w:iCs/>
         </w:rPr>
-        <w:t>cat</w:t>
-      </w:r>
-      <w:proofErr w:type="spellEnd"/>
-      <w:r>
-        <w:rPr>
-          <w:i/>
-          <w:iCs/>
-        </w:rPr>
-        <w:t xml:space="preserve"> ~/.</w:t>
-      </w:r>
-      <w:proofErr w:type="spellStart"/>
-      <w:r>
-        <w:rPr>
-          <w:i/>
-          <w:iCs/>
-        </w:rPr>
-        <w:t>ssh</w:t>
-      </w:r>
-      <w:proofErr w:type="spellEnd"/>
-      <w:r>
-        <w:rPr>
-          <w:i/>
-          <w:iCs/>
-        </w:rPr>
-        <w:t>/</w:t>
-      </w:r>
-      <w:proofErr w:type="spellStart"/>
-      <w:r>
-        <w:rPr>
-          <w:i/>
-          <w:iCs/>
-        </w:rPr>
-        <w:t>authorized_keys</w:t>
-      </w:r>
-      <w:proofErr w:type="spellEnd"/>
+        <w:t>cat ~/.ssh/authorized_keys</w:t>
+      </w:r>
       <w:r>
         <w:t>”</w:t>
       </w:r>
@@ -12669,63 +10900,13 @@
       <w:r>
         <w:t>, com “</w:t>
       </w:r>
-      <w:proofErr w:type="spellStart"/>
       <w:r>
         <w:rPr>
           <w:i/>
           <w:iCs/>
         </w:rPr>
-        <w:t>sudo</w:t>
-      </w:r>
-      <w:proofErr w:type="spellEnd"/>
-      <w:r>
-        <w:rPr>
-          <w:i/>
-          <w:iCs/>
-        </w:rPr>
-        <w:t xml:space="preserve"> nano /</w:t>
-      </w:r>
-      <w:proofErr w:type="spellStart"/>
-      <w:r>
-        <w:rPr>
-          <w:i/>
-          <w:iCs/>
-        </w:rPr>
-        <w:t>etc</w:t>
-      </w:r>
-      <w:proofErr w:type="spellEnd"/>
-      <w:r>
-        <w:rPr>
-          <w:i/>
-          <w:iCs/>
-        </w:rPr>
-        <w:t>/</w:t>
-      </w:r>
-      <w:proofErr w:type="spellStart"/>
-      <w:r>
-        <w:rPr>
-          <w:i/>
-          <w:iCs/>
-        </w:rPr>
-        <w:t>ssh</w:t>
-      </w:r>
-      <w:proofErr w:type="spellEnd"/>
-      <w:r>
-        <w:rPr>
-          <w:i/>
-          <w:iCs/>
-        </w:rPr>
-        <w:t>/</w:t>
-      </w:r>
-      <w:proofErr w:type="spellStart"/>
-      <w:r>
-        <w:rPr>
-          <w:i/>
-          <w:iCs/>
-        </w:rPr>
-        <w:t>sshd_config</w:t>
-      </w:r>
-      <w:proofErr w:type="spellEnd"/>
+        <w:t>sudo nano /etc/ssh/sshd_config</w:t>
+      </w:r>
       <w:r>
         <w:t>”</w:t>
       </w:r>
@@ -12750,32 +10931,14 @@
       <w:r>
         <w:t>“</w:t>
       </w:r>
-      <w:proofErr w:type="spellStart"/>
       <w:r>
         <w:t>PubkeyAuthentication</w:t>
       </w:r>
-      <w:proofErr w:type="spellEnd"/>
-      <w:r>
-        <w:t xml:space="preserve"> </w:t>
-      </w:r>
-      <w:proofErr w:type="spellStart"/>
-      <w:r>
-        <w:t>yes</w:t>
-      </w:r>
-      <w:proofErr w:type="spellEnd"/>
-      <w:r>
-        <w:t>” e “</w:t>
-      </w:r>
-      <w:proofErr w:type="spellStart"/>
-      <w:r>
-        <w:t>PasswordAuthent</w:t>
-      </w:r>
-      <w:r>
-        <w:t>ication</w:t>
-      </w:r>
-      <w:proofErr w:type="spellEnd"/>
-      <w:r>
-        <w:t xml:space="preserve"> no”</w:t>
+      <w:r>
+        <w:t xml:space="preserve"> yes” e “PasswordAuthent</w:t>
+      </w:r>
+      <w:r>
+        <w:t>ication no”</w:t>
       </w:r>
       <w:r>
         <w:t>.</w:t>
@@ -12879,23 +11042,10 @@
       <w:pPr>
         <w:pStyle w:val="Heading1"/>
       </w:pPr>
-      <w:bookmarkStart w:id="33" w:name="_Toc187003592"/>
-      <w:proofErr w:type="spellStart"/>
+      <w:bookmarkStart w:id="33" w:name="_Toc187004053"/>
       <w:r>
         <w:lastRenderedPageBreak/>
-        <w:t>User</w:t>
-      </w:r>
-      <w:proofErr w:type="spellEnd"/>
-      <w:r>
-        <w:t xml:space="preserve"> </w:t>
-      </w:r>
-      <w:proofErr w:type="spellStart"/>
-      <w:r>
-        <w:t>Story</w:t>
-      </w:r>
-      <w:proofErr w:type="spellEnd"/>
-      <w:r>
-        <w:t xml:space="preserve"> </w:t>
+        <w:t xml:space="preserve">User Story </w:t>
       </w:r>
       <w:r>
         <w:t>11</w:t>
@@ -12920,48 +11070,13 @@
         <w:rPr>
           <w:rFonts w:cs="Times New Roman"/>
         </w:rPr>
-        <w:t xml:space="preserve">Na </w:t>
-      </w:r>
-      <w:proofErr w:type="spellStart"/>
-      <w:r>
-        <w:rPr>
-          <w:rFonts w:cs="Times New Roman"/>
-        </w:rPr>
-        <w:t>User</w:t>
-      </w:r>
-      <w:proofErr w:type="spellEnd"/>
-      <w:r>
-        <w:rPr>
-          <w:rFonts w:cs="Times New Roman"/>
-        </w:rPr>
-        <w:t xml:space="preserve"> </w:t>
-      </w:r>
-      <w:proofErr w:type="spellStart"/>
-      <w:r>
-        <w:rPr>
-          <w:rFonts w:cs="Times New Roman"/>
-        </w:rPr>
-        <w:t>Story</w:t>
-      </w:r>
-      <w:proofErr w:type="spellEnd"/>
-      <w:r>
-        <w:rPr>
-          <w:rFonts w:cs="Times New Roman"/>
-        </w:rPr>
-        <w:t xml:space="preserve"> 11</w:t>
-      </w:r>
-      <w:r>
-        <w:rPr>
-          <w:rFonts w:cs="Times New Roman"/>
-        </w:rPr>
-        <w:t xml:space="preserve"> é pedido que </w:t>
-      </w:r>
-      <w:proofErr w:type="spellStart"/>
-      <w:r>
-        <w:rPr>
-          <w:rFonts w:cs="Times New Roman"/>
-        </w:rPr>
-        <w:t>c</w:t>
+        <w:t>Na User Story 11</w:t>
+      </w:r>
+      <w:r>
+        <w:rPr>
+          <w:rFonts w:cs="Times New Roman"/>
+        </w:rPr>
+        <w:t xml:space="preserve"> é pedido que c</w:t>
       </w:r>
       <w:r>
         <w:rPr>
@@ -12985,14 +11100,7 @@
         <w:rPr>
           <w:rFonts w:cs="Times New Roman"/>
         </w:rPr>
-        <w:t>emos</w:t>
-      </w:r>
-      <w:proofErr w:type="spellEnd"/>
-      <w:r>
-        <w:rPr>
-          <w:rFonts w:cs="Times New Roman"/>
-        </w:rPr>
-        <w:t xml:space="preserve"> uma pasta p</w:t>
+        <w:t>emos uma pasta p</w:t>
       </w:r>
       <w:r>
         <w:rPr>
@@ -13072,21 +11180,7 @@
         <w:rPr>
           <w:rFonts w:cs="Times New Roman"/>
         </w:rPr>
-        <w:t xml:space="preserve">instalar o pacote </w:t>
-      </w:r>
-      <w:proofErr w:type="spellStart"/>
-      <w:r>
-        <w:rPr>
-          <w:rFonts w:cs="Times New Roman"/>
-        </w:rPr>
-        <w:t>nfs-kernel</w:t>
-      </w:r>
-      <w:proofErr w:type="spellEnd"/>
-      <w:r>
-        <w:rPr>
-          <w:rFonts w:cs="Times New Roman"/>
-        </w:rPr>
-        <w:t xml:space="preserve"> no servidor</w:t>
+        <w:t>instalar o pacote nfs-kernel no servidor</w:t>
       </w:r>
       <w:r>
         <w:rPr>
@@ -13301,35 +11395,7 @@
         <w:rPr>
           <w:rFonts w:cs="Times New Roman"/>
         </w:rPr>
-        <w:t xml:space="preserve">Por questões de segurança, esta partição é </w:t>
-      </w:r>
-      <w:proofErr w:type="spellStart"/>
-      <w:r>
-        <w:rPr>
-          <w:rFonts w:cs="Times New Roman"/>
-        </w:rPr>
-        <w:t>owned</w:t>
-      </w:r>
-      <w:proofErr w:type="spellEnd"/>
-      <w:r>
-        <w:rPr>
-          <w:rFonts w:cs="Times New Roman"/>
-        </w:rPr>
-        <w:t xml:space="preserve"> pelo utilizador </w:t>
-      </w:r>
-      <w:proofErr w:type="spellStart"/>
-      <w:r>
-        <w:rPr>
-          <w:rFonts w:cs="Times New Roman"/>
-        </w:rPr>
-        <w:t>nobody</w:t>
-      </w:r>
-      <w:proofErr w:type="spellEnd"/>
-      <w:r>
-        <w:rPr>
-          <w:rFonts w:cs="Times New Roman"/>
-        </w:rPr>
-        <w:t xml:space="preserve">, </w:t>
+        <w:t xml:space="preserve">Por questões de segurança, esta partição é owned pelo utilizador nobody, </w:t>
       </w:r>
       <w:r>
         <w:rPr>
@@ -13343,72 +11409,12 @@
         </w:rPr>
         <w:t>’</w:t>
       </w:r>
-      <w:proofErr w:type="spellStart"/>
-      <w:r>
-        <w:rPr>
-          <w:rFonts w:cs="Times New Roman"/>
-        </w:rPr>
-        <w:t>chown</w:t>
-      </w:r>
-      <w:proofErr w:type="spellEnd"/>
-      <w:r>
-        <w:rPr>
-          <w:rFonts w:cs="Times New Roman"/>
-        </w:rPr>
-        <w:t xml:space="preserve"> </w:t>
-      </w:r>
-      <w:proofErr w:type="spellStart"/>
-      <w:proofErr w:type="gramStart"/>
-      <w:r>
-        <w:rPr>
-          <w:rFonts w:cs="Times New Roman"/>
-        </w:rPr>
-        <w:t>nobody:nogroup</w:t>
-      </w:r>
-      <w:proofErr w:type="spellEnd"/>
-      <w:proofErr w:type="gramEnd"/>
-      <w:r>
-        <w:rPr>
-          <w:rFonts w:cs="Times New Roman"/>
-        </w:rPr>
-        <w:t xml:space="preserve"> /</w:t>
-      </w:r>
-      <w:proofErr w:type="spellStart"/>
-      <w:r>
-        <w:rPr>
-          <w:rFonts w:cs="Times New Roman"/>
-        </w:rPr>
-        <w:t>srv</w:t>
-      </w:r>
-      <w:proofErr w:type="spellEnd"/>
-      <w:r>
-        <w:rPr>
-          <w:rFonts w:cs="Times New Roman"/>
-        </w:rPr>
-        <w:t>/</w:t>
-      </w:r>
-      <w:proofErr w:type="spellStart"/>
-      <w:r>
-        <w:rPr>
-          <w:rFonts w:cs="Times New Roman"/>
-        </w:rPr>
-        <w:t>nfs</w:t>
-      </w:r>
-      <w:proofErr w:type="spellEnd"/>
-      <w:r>
-        <w:rPr>
-          <w:rFonts w:cs="Times New Roman"/>
-        </w:rPr>
-        <w:t>/</w:t>
-      </w:r>
-      <w:proofErr w:type="spellStart"/>
-      <w:r>
-        <w:rPr>
-          <w:rFonts w:cs="Times New Roman"/>
-        </w:rPr>
-        <w:t>public</w:t>
-      </w:r>
-      <w:proofErr w:type="spellEnd"/>
+      <w:r>
+        <w:rPr>
+          <w:rFonts w:cs="Times New Roman"/>
+        </w:rPr>
+        <w:t>chown nobody:nogroup /srv/nfs/public</w:t>
+      </w:r>
       <w:r>
         <w:rPr>
           <w:rFonts w:cs="Times New Roman"/>
@@ -13433,35 +11439,7 @@
         <w:rPr>
           <w:rFonts w:cs="Times New Roman"/>
         </w:rPr>
-        <w:t>abrimos o arquivo /</w:t>
-      </w:r>
-      <w:proofErr w:type="spellStart"/>
-      <w:r>
-        <w:rPr>
-          <w:rFonts w:cs="Times New Roman"/>
-        </w:rPr>
-        <w:t>etc</w:t>
-      </w:r>
-      <w:proofErr w:type="spellEnd"/>
-      <w:r>
-        <w:rPr>
-          <w:rFonts w:cs="Times New Roman"/>
-        </w:rPr>
-        <w:t>/</w:t>
-      </w:r>
-      <w:proofErr w:type="spellStart"/>
-      <w:r>
-        <w:rPr>
-          <w:rFonts w:cs="Times New Roman"/>
-        </w:rPr>
-        <w:t>exports</w:t>
-      </w:r>
-      <w:proofErr w:type="spellEnd"/>
-      <w:r>
-        <w:rPr>
-          <w:rFonts w:cs="Times New Roman"/>
-        </w:rPr>
-        <w:t xml:space="preserve"> onde adicionamos a seguinte linha:</w:t>
+        <w:t>abrimos o arquivo /etc/exports onde adicionamos a seguinte linha:</w:t>
       </w:r>
       <w:r>
         <w:br/>
@@ -13470,64 +11448,7 @@
         <w:rPr>
           <w:rFonts w:cs="Times New Roman"/>
         </w:rPr>
-        <w:t>‘/</w:t>
-      </w:r>
-      <w:proofErr w:type="spellStart"/>
-      <w:r>
-        <w:rPr>
-          <w:rFonts w:cs="Times New Roman"/>
-        </w:rPr>
-        <w:t>srv</w:t>
-      </w:r>
-      <w:proofErr w:type="spellEnd"/>
-      <w:r>
-        <w:rPr>
-          <w:rFonts w:cs="Times New Roman"/>
-        </w:rPr>
-        <w:t>/</w:t>
-      </w:r>
-      <w:proofErr w:type="spellStart"/>
-      <w:r>
-        <w:rPr>
-          <w:rFonts w:cs="Times New Roman"/>
-        </w:rPr>
-        <w:t>nfs</w:t>
-      </w:r>
-      <w:proofErr w:type="spellEnd"/>
-      <w:r>
-        <w:rPr>
-          <w:rFonts w:cs="Times New Roman"/>
-        </w:rPr>
-        <w:t>/</w:t>
-      </w:r>
-      <w:proofErr w:type="spellStart"/>
-      <w:r>
-        <w:rPr>
-          <w:rFonts w:cs="Times New Roman"/>
-        </w:rPr>
-        <w:t>public</w:t>
-      </w:r>
-      <w:proofErr w:type="spellEnd"/>
-      <w:r>
-        <w:rPr>
-          <w:rFonts w:cs="Times New Roman"/>
-        </w:rPr>
-        <w:t xml:space="preserve"> *(</w:t>
-      </w:r>
-      <w:proofErr w:type="spellStart"/>
-      <w:proofErr w:type="gramStart"/>
-      <w:r>
-        <w:rPr>
-          <w:rFonts w:cs="Times New Roman"/>
-        </w:rPr>
-        <w:t>rw,sync</w:t>
-      </w:r>
-      <w:proofErr w:type="gramEnd"/>
-      <w:r>
-        <w:rPr>
-          <w:rFonts w:cs="Times New Roman"/>
-        </w:rPr>
-        <w:t>,no_subtree_chec</w:t>
+        <w:t>‘/srv/nfs/public *(rw,sync,no_subtree_chec</w:t>
       </w:r>
       <w:r>
         <w:rPr>
@@ -13535,7 +11456,6 @@
         </w:rPr>
         <w:t>k</w:t>
       </w:r>
-      <w:proofErr w:type="spellEnd"/>
       <w:r>
         <w:rPr>
           <w:rFonts w:cs="Times New Roman"/>
@@ -13546,35 +11466,7 @@
         <w:rPr>
           <w:rFonts w:cs="Times New Roman"/>
         </w:rPr>
-        <w:t xml:space="preserve"> para permitir leitura e escrita com o </w:t>
-      </w:r>
-      <w:proofErr w:type="spellStart"/>
-      <w:r>
-        <w:rPr>
-          <w:rFonts w:cs="Times New Roman"/>
-        </w:rPr>
-        <w:t>rw</w:t>
-      </w:r>
-      <w:proofErr w:type="spellEnd"/>
-      <w:r>
-        <w:rPr>
-          <w:rFonts w:cs="Times New Roman"/>
-        </w:rPr>
-        <w:t xml:space="preserve">; com o </w:t>
-      </w:r>
-      <w:proofErr w:type="spellStart"/>
-      <w:r>
-        <w:rPr>
-          <w:rFonts w:cs="Times New Roman"/>
-        </w:rPr>
-        <w:t>sync</w:t>
-      </w:r>
-      <w:proofErr w:type="spellEnd"/>
-      <w:r>
-        <w:rPr>
-          <w:rFonts w:cs="Times New Roman"/>
-        </w:rPr>
-        <w:t xml:space="preserve"> garantimos que </w:t>
+        <w:t xml:space="preserve"> para permitir leitura e escrita com o rw; com o sync garantimos que </w:t>
       </w:r>
       <w:r>
         <w:rPr>
@@ -13594,14 +11486,12 @@
         </w:rPr>
         <w:t>‘</w:t>
       </w:r>
-      <w:proofErr w:type="spellStart"/>
       <w:r>
         <w:rPr>
           <w:rFonts w:cs="Times New Roman"/>
         </w:rPr>
         <w:t>no_subtree_check</w:t>
       </w:r>
-      <w:proofErr w:type="spellEnd"/>
       <w:r>
         <w:rPr>
           <w:rFonts w:cs="Times New Roman"/>
@@ -13618,35 +11508,7 @@
         <w:rPr>
           <w:rFonts w:cs="Times New Roman"/>
         </w:rPr>
-        <w:t>‘</w:t>
-      </w:r>
-      <w:proofErr w:type="spellStart"/>
-      <w:r>
-        <w:rPr>
-          <w:rFonts w:cs="Times New Roman"/>
-        </w:rPr>
-        <w:t>no_root_squash</w:t>
-      </w:r>
-      <w:proofErr w:type="spellEnd"/>
-      <w:r>
-        <w:rPr>
-          <w:rFonts w:cs="Times New Roman"/>
-        </w:rPr>
-        <w:t xml:space="preserve">’ permitimos que haja privilégios de </w:t>
-      </w:r>
-      <w:proofErr w:type="spellStart"/>
-      <w:r>
-        <w:rPr>
-          <w:rFonts w:cs="Times New Roman"/>
-        </w:rPr>
-        <w:t>root</w:t>
-      </w:r>
-      <w:proofErr w:type="spellEnd"/>
-      <w:r>
-        <w:rPr>
-          <w:rFonts w:cs="Times New Roman"/>
-        </w:rPr>
-        <w:t>.</w:t>
+        <w:t>‘no_root_squash’ permitimos que haja privilégios de root.</w:t>
       </w:r>
     </w:p>
     <w:p>
@@ -13764,23 +11626,10 @@
       <w:pPr>
         <w:pStyle w:val="Heading1"/>
       </w:pPr>
-      <w:bookmarkStart w:id="34" w:name="_Toc187003593"/>
-      <w:proofErr w:type="spellStart"/>
+      <w:bookmarkStart w:id="34" w:name="_Toc187004054"/>
       <w:r>
         <w:lastRenderedPageBreak/>
-        <w:t>User</w:t>
-      </w:r>
-      <w:proofErr w:type="spellEnd"/>
-      <w:r>
-        <w:t xml:space="preserve"> </w:t>
-      </w:r>
-      <w:proofErr w:type="spellStart"/>
-      <w:r>
-        <w:t>Story</w:t>
-      </w:r>
-      <w:proofErr w:type="spellEnd"/>
-      <w:r>
-        <w:t xml:space="preserve"> 12</w:t>
+        <w:t>User Story 12</w:t>
       </w:r>
       <w:bookmarkEnd w:id="34"/>
     </w:p>
@@ -13790,40 +11639,16 @@
         <w:ind w:firstLine="708"/>
       </w:pPr>
       <w:r>
-        <w:t xml:space="preserve">Nesta </w:t>
-      </w:r>
-      <w:proofErr w:type="spellStart"/>
-      <w:r>
-        <w:t>User</w:t>
-      </w:r>
-      <w:proofErr w:type="spellEnd"/>
-      <w:r>
-        <w:t xml:space="preserve"> </w:t>
-      </w:r>
-      <w:proofErr w:type="spellStart"/>
-      <w:r>
-        <w:t>Story</w:t>
-      </w:r>
-      <w:proofErr w:type="spellEnd"/>
-      <w:r>
-        <w:t xml:space="preserve">, é pedido para ser </w:t>
+        <w:t xml:space="preserve">Nesta User Story, é pedido para ser </w:t>
       </w:r>
       <w:r>
         <w:t>possível</w:t>
       </w:r>
       <w:r>
-        <w:t xml:space="preserve"> restaurar um backup, e verificar se esse backup foi feito de forma certa (através da realização de um </w:t>
-      </w:r>
-      <w:proofErr w:type="spellStart"/>
-      <w:r>
-        <w:t>que</w:t>
-      </w:r>
-      <w:r>
-        <w:t>ry</w:t>
-      </w:r>
-      <w:proofErr w:type="spellEnd"/>
-      <w:r>
-        <w:t xml:space="preserve"> a base de dados).</w:t>
+        <w:t xml:space="preserve"> restaurar um backup, e verificar se esse backup foi feito de forma certa (através da realização de um que</w:t>
+      </w:r>
+      <w:r>
+        <w:t>ry a base de dados).</w:t>
       </w:r>
     </w:p>
     <w:p>
@@ -13838,7 +11663,7 @@
           <w:noProof/>
         </w:rPr>
         <w:drawing>
-          <wp:inline distT="0" distB="0" distL="0" distR="0" wp14:anchorId="60E56A08" wp14:editId="73E0534E">
+          <wp:inline distT="0" distB="0" distL="0" distR="0" wp14:anchorId="60E56A08" wp14:editId="1398A88E">
             <wp:extent cx="5400675" cy="4019550"/>
             <wp:effectExtent l="0" t="0" r="0" b="0"/>
             <wp:docPr id="1642939229" name="Picture 1642939229"/>
@@ -14086,22 +11911,14 @@
         <w:tab/>
       </w:r>
       <w:r>
-        <w:t xml:space="preserve">Por fim, o script faz um </w:t>
-      </w:r>
-      <w:proofErr w:type="spellStart"/>
-      <w:r>
-        <w:t>query</w:t>
-      </w:r>
-      <w:proofErr w:type="spellEnd"/>
-      <w:r>
-        <w:t xml:space="preserve"> simples à base de dados para verificar se o restauro foi bem-sucedido.</w:t>
+        <w:t>Por fim, o script faz um query simples à base de dados para verificar se o restauro foi bem-sucedido.</w:t>
       </w:r>
       <w:r>
         <w:rPr>
           <w:noProof/>
         </w:rPr>
         <w:drawing>
-          <wp:inline distT="0" distB="0" distL="0" distR="0" wp14:anchorId="69937A8A" wp14:editId="35D97EC0">
+          <wp:inline distT="0" distB="0" distL="0" distR="0" wp14:anchorId="69937A8A" wp14:editId="5F9288D8">
             <wp:extent cx="5391152" cy="1276350"/>
             <wp:effectExtent l="0" t="0" r="0" b="0"/>
             <wp:docPr id="311555963" name="Picture 311555963"/>
@@ -17736,13 +15553,16 @@
 </file>
 
 <file path=customXml/item1.xml><?xml version="1.0" encoding="utf-8"?>
-<p:properties xmlns:p="http://schemas.microsoft.com/office/2006/metadata/properties" xmlns:xsi="http://www.w3.org/2001/XMLSchema-instance" xmlns:pc="http://schemas.microsoft.com/office/infopath/2007/PartnerControls">
-  <documentManagement/>
-</p:properties>
+<b:Sources xmlns:b="http://schemas.openxmlformats.org/officeDocument/2006/bibliography" xmlns="http://schemas.openxmlformats.org/officeDocument/2006/bibliography" SelectedStyle="\APASixthEditionOfficeOnline.xsl" StyleName="APA" Version="6"/>
 </file>
 
 <file path=customXml/item2.xml><?xml version="1.0" encoding="utf-8"?>
-<b:Sources xmlns:b="http://schemas.openxmlformats.org/officeDocument/2006/bibliography" xmlns="http://schemas.openxmlformats.org/officeDocument/2006/bibliography" SelectedStyle="\APASixthEditionOfficeOnline.xsl" StyleName="APA" Version="6"/>
+<?mso-contentType ?>
+<FormTemplates xmlns="http://schemas.microsoft.com/sharepoint/v3/contenttype/forms">
+  <Display>DocumentLibraryForm</Display>
+  <Edit>DocumentLibraryForm</Edit>
+  <New>DocumentLibraryForm</New>
+</FormTemplates>
 </file>
 
 <file path=customXml/item3.xml><?xml version="1.0" encoding="utf-8"?>
@@ -17914,34 +15734,23 @@
 </file>
 
 <file path=customXml/item4.xml><?xml version="1.0" encoding="utf-8"?>
-<?mso-contentType ?>
-<FormTemplates xmlns="http://schemas.microsoft.com/sharepoint/v3/contenttype/forms">
-  <Display>DocumentLibraryForm</Display>
-  <Edit>DocumentLibraryForm</Edit>
-  <New>DocumentLibraryForm</New>
-</FormTemplates>
+<p:properties xmlns:p="http://schemas.microsoft.com/office/2006/metadata/properties" xmlns:xsi="http://www.w3.org/2001/XMLSchema-instance" xmlns:pc="http://schemas.microsoft.com/office/infopath/2007/PartnerControls">
+  <documentManagement/>
+</p:properties>
 </file>
 
 <file path=customXml/itemProps1.xml><?xml version="1.0" encoding="utf-8"?>
-<ds:datastoreItem xmlns:ds="http://schemas.openxmlformats.org/officeDocument/2006/customXml" ds:itemID="{650A6C7A-F0C2-4F8E-9A49-B1F5D938BC78}">
+<ds:datastoreItem xmlns:ds="http://schemas.openxmlformats.org/officeDocument/2006/customXml" ds:itemID="{7C9E235F-40DD-499C-BC15-A956250EEEAE}">
   <ds:schemaRefs>
-    <ds:schemaRef ds:uri="http://www.w3.org/XML/1998/namespace"/>
-    <ds:schemaRef ds:uri="http://purl.org/dc/terms/"/>
-    <ds:schemaRef ds:uri="http://schemas.microsoft.com/office/2006/documentManagement/types"/>
-    <ds:schemaRef ds:uri="http://purl.org/dc/dcmitype/"/>
-    <ds:schemaRef ds:uri="http://purl.org/dc/elements/1.1/"/>
-    <ds:schemaRef ds:uri="http://schemas.microsoft.com/office/2006/metadata/properties"/>
-    <ds:schemaRef ds:uri="http://schemas.microsoft.com/office/infopath/2007/PartnerControls"/>
-    <ds:schemaRef ds:uri="http://schemas.openxmlformats.org/package/2006/metadata/core-properties"/>
-    <ds:schemaRef ds:uri="51c2a8b4-fe5d-403e-8439-79f5ad1b74af"/>
+    <ds:schemaRef ds:uri="http://schemas.openxmlformats.org/officeDocument/2006/bibliography"/>
   </ds:schemaRefs>
 </ds:datastoreItem>
 </file>
 
 <file path=customXml/itemProps2.xml><?xml version="1.0" encoding="utf-8"?>
-<ds:datastoreItem xmlns:ds="http://schemas.openxmlformats.org/officeDocument/2006/customXml" ds:itemID="{7C9E235F-40DD-499C-BC15-A956250EEEAE}">
+<ds:datastoreItem xmlns:ds="http://schemas.openxmlformats.org/officeDocument/2006/customXml" ds:itemID="{86B5B8C2-E88A-4F37-8E2A-A1DC11AA6A56}">
   <ds:schemaRefs>
-    <ds:schemaRef ds:uri="http://schemas.openxmlformats.org/officeDocument/2006/bibliography"/>
+    <ds:schemaRef ds:uri="http://schemas.microsoft.com/sharepoint/v3/contenttype/forms"/>
   </ds:schemaRefs>
 </ds:datastoreItem>
 </file>
@@ -17965,9 +15774,10 @@
 </file>
 
 <file path=customXml/itemProps4.xml><?xml version="1.0" encoding="utf-8"?>
-<ds:datastoreItem xmlns:ds="http://schemas.openxmlformats.org/officeDocument/2006/customXml" ds:itemID="{86B5B8C2-E88A-4F37-8E2A-A1DC11AA6A56}">
+<ds:datastoreItem xmlns:ds="http://schemas.openxmlformats.org/officeDocument/2006/customXml" ds:itemID="{650A6C7A-F0C2-4F8E-9A49-B1F5D938BC78}">
   <ds:schemaRefs>
-    <ds:schemaRef ds:uri="http://schemas.microsoft.com/sharepoint/v3/contenttype/forms"/>
+    <ds:schemaRef ds:uri="http://schemas.microsoft.com/office/2006/metadata/properties"/>
+    <ds:schemaRef ds:uri="http://schemas.microsoft.com/office/infopath/2007/PartnerControls"/>
   </ds:schemaRefs>
 </ds:datastoreItem>
 </file>
</xml_diff>